<commit_message>
uzupełnienie dokumentacji o polecenie getdata
</commit_message>
<xml_diff>
--- a/doc/doc.docx
+++ b/doc/doc.docx
@@ -1,11 +1,15 @@
 
 <file path=word/document.xml><?xml version="1.0" encoding="utf-8"?>
-<w:document xmlns:wpc="http://schemas.microsoft.com/office/word/2010/wordprocessingCanvas" xmlns:cx="http://schemas.microsoft.com/office/drawing/2014/chartex" xmlns:cx1="http://schemas.microsoft.com/office/drawing/2015/9/8/chartex" xmlns:cx2="http://schemas.microsoft.com/office/drawing/2015/10/21/chartex" xmlns:cx3="http://schemas.microsoft.com/office/drawing/2016/5/9/chartex" xmlns:cx4="http://schemas.microsoft.com/office/drawing/2016/5/10/chartex" xmlns:cx5="http://schemas.microsoft.com/office/drawing/2016/5/11/chartex" xmlns:cx6="http://schemas.microsoft.com/office/drawing/2016/5/12/chartex" xmlns:cx7="http://schemas.microsoft.com/office/drawing/2016/5/13/chartex" xmlns:cx8="http://schemas.microsoft.com/office/drawing/2016/5/14/chartex" xmlns:mc="http://schemas.openxmlformats.org/markup-compatibility/2006" xmlns:aink="http://schemas.microsoft.com/office/drawing/2016/ink" xmlns:am3d="http://schemas.microsoft.com/office/drawing/2017/model3d" xmlns:o="urn:schemas-microsoft-com:office:office" xmlns:r="http://schemas.openxmlformats.org/officeDocument/2006/relationships" xmlns:m="http://schemas.openxmlformats.org/officeDocument/2006/math" xmlns:v="urn:schemas-microsoft-com:vml" xmlns:wp14="http://schemas.microsoft.com/office/word/2010/wordprocessingDrawing" xmlns:wp="http://schemas.openxmlformats.org/drawingml/2006/wordprocessingDrawing" xmlns:w10="urn:schemas-microsoft-com:office:word" xmlns:w="http://schemas.openxmlformats.org/wordprocessingml/2006/main" xmlns:w14="http://schemas.microsoft.com/office/word/2010/wordml" xmlns:w15="http://schemas.microsoft.com/office/word/2012/wordml" xmlns:w16cex="http://schemas.microsoft.com/office/word/2018/wordml/cex" xmlns:w16cid="http://schemas.microsoft.com/office/word/2016/wordml/cid" xmlns:w16="http://schemas.microsoft.com/office/word/2018/wordml" xmlns:w16se="http://schemas.microsoft.com/office/word/2015/wordml/symex" xmlns:wpg="http://schemas.microsoft.com/office/word/2010/wordprocessingGroup" xmlns:wpi="http://schemas.microsoft.com/office/word/2010/wordprocessingInk" xmlns:wne="http://schemas.microsoft.com/office/word/2006/wordml" xmlns:wps="http://schemas.microsoft.com/office/word/2010/wordprocessingShape" xmlns:a="http://schemas.openxmlformats.org/drawingml/2006/main" xmlns:pic="http://schemas.openxmlformats.org/drawingml/2006/picture" xmlns:a14="http://schemas.microsoft.com/office/drawing/2010/main" mc:Ignorable="w14 w15 w16se w16cid w16 w16cex wp14">
+<w:document xmlns:wpc="http://schemas.microsoft.com/office/word/2010/wordprocessingCanvas" xmlns:cx="http://schemas.microsoft.com/office/drawing/2014/chartex" xmlns:cx1="http://schemas.microsoft.com/office/drawing/2015/9/8/chartex" xmlns:cx2="http://schemas.microsoft.com/office/drawing/2015/10/21/chartex" xmlns:cx3="http://schemas.microsoft.com/office/drawing/2016/5/9/chartex" xmlns:cx4="http://schemas.microsoft.com/office/drawing/2016/5/10/chartex" xmlns:cx5="http://schemas.microsoft.com/office/drawing/2016/5/11/chartex" xmlns:cx6="http://schemas.microsoft.com/office/drawing/2016/5/12/chartex" xmlns:cx7="http://schemas.microsoft.com/office/drawing/2016/5/13/chartex" xmlns:cx8="http://schemas.microsoft.com/office/drawing/2016/5/14/chartex" xmlns:mc="http://schemas.openxmlformats.org/markup-compatibility/2006" xmlns:aink="http://schemas.microsoft.com/office/drawing/2016/ink" xmlns:am3d="http://schemas.microsoft.com/office/drawing/2017/model3d" xmlns:o="urn:schemas-microsoft-com:office:office" xmlns:r="http://schemas.openxmlformats.org/officeDocument/2006/relationships" xmlns:m="http://schemas.openxmlformats.org/officeDocument/2006/math" xmlns:v="urn:schemas-microsoft-com:vml" xmlns:wp14="http://schemas.microsoft.com/office/word/2010/wordprocessingDrawing" xmlns:wp="http://schemas.openxmlformats.org/drawingml/2006/wordprocessingDrawing" xmlns:w10="urn:schemas-microsoft-com:office:word" xmlns:w="http://schemas.openxmlformats.org/wordprocessingml/2006/main" xmlns:w14="http://schemas.microsoft.com/office/word/2010/wordml" xmlns:w15="http://schemas.microsoft.com/office/word/2012/wordml" xmlns:w16cex="http://schemas.microsoft.com/office/word/2018/wordml/cex" xmlns:w16cid="http://schemas.microsoft.com/office/word/2016/wordml/cid" xmlns:w16="http://schemas.microsoft.com/office/word/2018/wordml" xmlns:w16se="http://schemas.microsoft.com/office/word/2015/wordml/symex" xmlns:wpg="http://schemas.microsoft.com/office/word/2010/wordprocessingGroup" xmlns:wpi="http://schemas.microsoft.com/office/word/2010/wordprocessingInk" xmlns:wne="http://schemas.microsoft.com/office/word/2006/wordml" xmlns:wps="http://schemas.microsoft.com/office/word/2010/wordprocessingShape" mc:Ignorable="w14 w15 w16se w16cid w16 w16cex wp14">
   <w:body>
     <w:sdt>
       <w:sdtPr>
         <w:rPr>
+          <w:rFonts w:ascii="Times New Roman" w:eastAsiaTheme="minorHAnsi" w:hAnsi="Times New Roman"/>
           <w:color w:val="4472C4" w:themeColor="accent1"/>
+          <w:sz w:val="24"/>
+          <w:szCs w:val="24"/>
+          <w:lang w:eastAsia="en-US"/>
         </w:rPr>
         <w:id w:val="-2075273799"/>
         <w:docPartObj>
@@ -15,12 +19,8 @@
       </w:sdtPr>
       <w:sdtEndPr>
         <w:rPr>
-          <w:rFonts w:ascii="Times New Roman" w:hAnsi="Times New Roman" w:eastAsiaTheme="minorHAnsi"/>
           <w:b/>
           <w:color w:val="A6A6A6" w:themeColor="background1" w:themeShade="A6"/>
-          <w:sz w:val="24"/>
-          <w:szCs w:val="24"/>
-          <w:lang w:eastAsia="en-US"/>
         </w:rPr>
       </w:sdtEndPr>
       <w:sdtContent>
@@ -34,24 +34,27 @@
             </w:rPr>
           </w:pPr>
           <w:r>
+            <w:rPr>
+              <w:noProof/>
+            </w:rPr>
             <w:drawing>
-              <wp:inline wp14:editId="33A7C78D" wp14:anchorId="0D479E57">
+              <wp:inline distT="0" distB="0" distL="0" distR="0" wp14:anchorId="0D479E57" wp14:editId="33A7C78D">
                 <wp:extent cx="5760720" cy="2132965"/>
                 <wp:effectExtent l="0" t="0" r="0" b="635"/>
-                <wp:docPr id="1" name="Obraz 1" title=""/>
+                <wp:docPr id="1" name="Obraz 1"/>
                 <wp:cNvGraphicFramePr>
-                  <a:graphicFrameLocks noChangeAspect="1"/>
+                  <a:graphicFrameLocks xmlns:a="http://schemas.openxmlformats.org/drawingml/2006/main" noChangeAspect="1"/>
                 </wp:cNvGraphicFramePr>
-                <a:graphic>
+                <a:graphic xmlns:a="http://schemas.openxmlformats.org/drawingml/2006/main">
                   <a:graphicData uri="http://schemas.openxmlformats.org/drawingml/2006/picture">
-                    <pic:pic>
+                    <pic:pic xmlns:pic="http://schemas.openxmlformats.org/drawingml/2006/picture">
                       <pic:nvPicPr>
                         <pic:cNvPr id="0" name="Obraz 1"/>
                         <pic:cNvPicPr/>
                       </pic:nvPicPr>
                       <pic:blipFill>
-                        <a:blip r:embed="Rd870cecbb87c4c69">
-                          <a:extLst xmlns:a="http://schemas.openxmlformats.org/drawingml/2006/main">
+                        <a:blip r:embed="rId8">
+                          <a:extLst>
                             <a:ext uri="{28A0092B-C50C-407E-A947-70E740481C1C}">
                               <a14:useLocalDpi xmlns:a14="http://schemas.microsoft.com/office/drawing/2010/main" val="0"/>
                             </a:ext>
@@ -62,7 +65,7 @@
                         </a:stretch>
                       </pic:blipFill>
                       <pic:spPr>
-                        <a:xfrm rot="0" flipH="0" flipV="0">
+                        <a:xfrm>
                           <a:off x="0" y="0"/>
                           <a:ext cx="5760720" cy="2132965"/>
                         </a:xfrm>
@@ -81,13 +84,13 @@
           <w:pPr>
             <w:pStyle w:val="Bezodstpw"/>
             <w:pBdr>
-              <w:top w:val="single" w:color="4472C4" w:themeColor="accent1" w:sz="6" w:space="6"/>
-              <w:bottom w:val="single" w:color="4472C4" w:themeColor="accent1" w:sz="6" w:space="6"/>
+              <w:top w:val="single" w:sz="6" w:space="6" w:color="4472C4" w:themeColor="accent1"/>
+              <w:bottom w:val="single" w:sz="6" w:space="6" w:color="4472C4" w:themeColor="accent1"/>
             </w:pBdr>
             <w:spacing w:after="240"/>
             <w:jc w:val="center"/>
             <w:rPr>
-              <w:rFonts w:asciiTheme="majorHAnsi" w:hAnsiTheme="majorHAnsi" w:eastAsiaTheme="majorEastAsia" w:cstheme="majorBidi"/>
+              <w:rFonts w:asciiTheme="majorHAnsi" w:eastAsiaTheme="majorEastAsia" w:hAnsiTheme="majorHAnsi" w:cstheme="majorBidi"/>
               <w:caps/>
               <w:color w:val="4472C4" w:themeColor="accent1"/>
               <w:sz w:val="80"/>
@@ -97,7 +100,7 @@
           <w:sdt>
             <w:sdtPr>
               <w:rPr>
-                <w:rFonts w:asciiTheme="majorHAnsi" w:hAnsiTheme="majorHAnsi" w:eastAsiaTheme="majorEastAsia" w:cstheme="majorBidi"/>
+                <w:rFonts w:asciiTheme="majorHAnsi" w:eastAsiaTheme="majorEastAsia" w:hAnsiTheme="majorHAnsi" w:cstheme="majorBidi"/>
                 <w:caps/>
                 <w:color w:val="4472C4" w:themeColor="accent1"/>
                 <w:sz w:val="72"/>
@@ -121,7 +124,7 @@
             <w:sdtContent>
               <w:r>
                 <w:rPr>
-                  <w:rFonts w:asciiTheme="majorHAnsi" w:hAnsiTheme="majorHAnsi" w:eastAsiaTheme="majorEastAsia" w:cstheme="majorBidi"/>
+                  <w:rFonts w:asciiTheme="majorHAnsi" w:eastAsiaTheme="majorEastAsia" w:hAnsiTheme="majorHAnsi" w:cstheme="majorBidi"/>
                   <w:caps/>
                   <w:color w:val="4472C4" w:themeColor="accent1"/>
                   <w:sz w:val="72"/>
@@ -242,6 +245,13 @@
     </w:p>
     <w:sdt>
       <w:sdtPr>
+        <w:rPr>
+          <w:rFonts w:ascii="Times New Roman" w:eastAsiaTheme="minorHAnsi" w:hAnsi="Times New Roman" w:cstheme="minorBidi"/>
+          <w:color w:val="auto"/>
+          <w:sz w:val="24"/>
+          <w:szCs w:val="24"/>
+          <w:lang w:eastAsia="en-US"/>
+        </w:rPr>
         <w:id w:val="174929851"/>
         <w:docPartObj>
           <w:docPartGallery w:val="Table of Contents"/>
@@ -250,13 +260,8 @@
       </w:sdtPr>
       <w:sdtEndPr>
         <w:rPr>
-          <w:rFonts w:ascii="Times New Roman" w:hAnsi="Times New Roman" w:eastAsiaTheme="minorHAnsi" w:cstheme="minorBidi"/>
           <w:b/>
           <w:bCs/>
-          <w:color w:val="auto"/>
-          <w:sz w:val="24"/>
-          <w:szCs w:val="24"/>
-          <w:lang w:eastAsia="en-US"/>
         </w:rPr>
       </w:sdtEndPr>
       <w:sdtContent>
@@ -275,7 +280,7 @@
               <w:tab w:val="right" w:leader="dot" w:pos="9062"/>
             </w:tabs>
             <w:rPr>
-              <w:rFonts w:asciiTheme="minorHAnsi" w:hAnsiTheme="minorHAnsi" w:eastAsiaTheme="minorEastAsia"/>
+              <w:rFonts w:asciiTheme="minorHAnsi" w:eastAsiaTheme="minorEastAsia" w:hAnsiTheme="minorHAnsi"/>
               <w:noProof/>
               <w:sz w:val="22"/>
               <w:szCs w:val="22"/>
@@ -291,7 +296,7 @@
           <w:r>
             <w:fldChar w:fldCharType="separate"/>
           </w:r>
-          <w:hyperlink w:history="1" w:anchor="_Toc59113034">
+          <w:hyperlink w:anchor="_Toc62755902" w:history="1">
             <w:r>
               <w:rPr>
                 <w:rStyle w:val="Hipercze"/>
@@ -333,7 +338,7 @@
                 <w:noProof/>
                 <w:webHidden/>
               </w:rPr>
-              <w:instrText xml:space="preserve"> PAGEREF _Toc59113034 \h </w:instrText>
+              <w:instrText xml:space="preserve"> PAGEREF _Toc62755902 \h </w:instrText>
             </w:r>
             <w:r>
               <w:rPr>
@@ -371,14 +376,14 @@
               <w:tab w:val="right" w:leader="dot" w:pos="9062"/>
             </w:tabs>
             <w:rPr>
-              <w:rFonts w:asciiTheme="minorHAnsi" w:hAnsiTheme="minorHAnsi" w:eastAsiaTheme="minorEastAsia"/>
+              <w:rFonts w:asciiTheme="minorHAnsi" w:eastAsiaTheme="minorEastAsia" w:hAnsiTheme="minorHAnsi"/>
               <w:noProof/>
               <w:sz w:val="22"/>
               <w:szCs w:val="22"/>
               <w:lang w:eastAsia="pl-PL"/>
             </w:rPr>
           </w:pPr>
-          <w:hyperlink w:history="1" w:anchor="_Toc59113035">
+          <w:hyperlink w:anchor="_Toc62755903" w:history="1">
             <w:r>
               <w:rPr>
                 <w:rStyle w:val="Hipercze"/>
@@ -405,7 +410,7 @@
                 <w:noProof/>
                 <w:webHidden/>
               </w:rPr>
-              <w:instrText xml:space="preserve"> PAGEREF _Toc59113035 \h </w:instrText>
+              <w:instrText xml:space="preserve"> PAGEREF _Toc62755903 \h </w:instrText>
             </w:r>
             <w:r>
               <w:rPr>
@@ -443,14 +448,14 @@
               <w:tab w:val="right" w:leader="dot" w:pos="9062"/>
             </w:tabs>
             <w:rPr>
-              <w:rFonts w:asciiTheme="minorHAnsi" w:hAnsiTheme="minorHAnsi" w:eastAsiaTheme="minorEastAsia"/>
+              <w:rFonts w:asciiTheme="minorHAnsi" w:eastAsiaTheme="minorEastAsia" w:hAnsiTheme="minorHAnsi"/>
               <w:noProof/>
               <w:sz w:val="22"/>
               <w:szCs w:val="22"/>
               <w:lang w:eastAsia="pl-PL"/>
             </w:rPr>
           </w:pPr>
-          <w:hyperlink w:history="1" w:anchor="_Toc59113036">
+          <w:hyperlink w:anchor="_Toc62755904" w:history="1">
             <w:r>
               <w:rPr>
                 <w:rStyle w:val="Hipercze"/>
@@ -477,7 +482,7 @@
                 <w:noProof/>
                 <w:webHidden/>
               </w:rPr>
-              <w:instrText xml:space="preserve"> PAGEREF _Toc59113036 \h </w:instrText>
+              <w:instrText xml:space="preserve"> PAGEREF _Toc62755904 \h </w:instrText>
             </w:r>
             <w:r>
               <w:rPr>
@@ -515,14 +520,14 @@
               <w:tab w:val="right" w:leader="dot" w:pos="9062"/>
             </w:tabs>
             <w:rPr>
-              <w:rFonts w:asciiTheme="minorHAnsi" w:hAnsiTheme="minorHAnsi" w:eastAsiaTheme="minorEastAsia"/>
+              <w:rFonts w:asciiTheme="minorHAnsi" w:eastAsiaTheme="minorEastAsia" w:hAnsiTheme="minorHAnsi"/>
               <w:noProof/>
               <w:sz w:val="22"/>
               <w:szCs w:val="22"/>
               <w:lang w:eastAsia="pl-PL"/>
             </w:rPr>
           </w:pPr>
-          <w:hyperlink w:history="1" w:anchor="_Toc59113037">
+          <w:hyperlink w:anchor="_Toc62755905" w:history="1">
             <w:r>
               <w:rPr>
                 <w:rStyle w:val="Hipercze"/>
@@ -549,7 +554,7 @@
                 <w:noProof/>
                 <w:webHidden/>
               </w:rPr>
-              <w:instrText xml:space="preserve"> PAGEREF _Toc59113037 \h </w:instrText>
+              <w:instrText xml:space="preserve"> PAGEREF _Toc62755905 \h </w:instrText>
             </w:r>
             <w:r>
               <w:rPr>
@@ -587,14 +592,14 @@
               <w:tab w:val="right" w:leader="dot" w:pos="9062"/>
             </w:tabs>
             <w:rPr>
-              <w:rFonts w:asciiTheme="minorHAnsi" w:hAnsiTheme="minorHAnsi" w:eastAsiaTheme="minorEastAsia"/>
+              <w:rFonts w:asciiTheme="minorHAnsi" w:eastAsiaTheme="minorEastAsia" w:hAnsiTheme="minorHAnsi"/>
               <w:noProof/>
               <w:sz w:val="22"/>
               <w:szCs w:val="22"/>
               <w:lang w:eastAsia="pl-PL"/>
             </w:rPr>
           </w:pPr>
-          <w:hyperlink w:history="1" w:anchor="_Toc59113038">
+          <w:hyperlink w:anchor="_Toc62755906" w:history="1">
             <w:r>
               <w:rPr>
                 <w:rStyle w:val="Hipercze"/>
@@ -621,7 +626,7 @@
                 <w:noProof/>
                 <w:webHidden/>
               </w:rPr>
-              <w:instrText xml:space="preserve"> PAGEREF _Toc59113038 \h </w:instrText>
+              <w:instrText xml:space="preserve"> PAGEREF _Toc62755906 \h </w:instrText>
             </w:r>
             <w:r>
               <w:rPr>
@@ -659,14 +664,14 @@
               <w:tab w:val="right" w:leader="dot" w:pos="9062"/>
             </w:tabs>
             <w:rPr>
-              <w:rFonts w:asciiTheme="minorHAnsi" w:hAnsiTheme="minorHAnsi" w:eastAsiaTheme="minorEastAsia"/>
+              <w:rFonts w:asciiTheme="minorHAnsi" w:eastAsiaTheme="minorEastAsia" w:hAnsiTheme="minorHAnsi"/>
               <w:noProof/>
               <w:sz w:val="22"/>
               <w:szCs w:val="22"/>
               <w:lang w:eastAsia="pl-PL"/>
             </w:rPr>
           </w:pPr>
-          <w:hyperlink w:history="1" w:anchor="_Toc59113039">
+          <w:hyperlink w:anchor="_Toc62755907" w:history="1">
             <w:r>
               <w:rPr>
                 <w:rStyle w:val="Hipercze"/>
@@ -693,7 +698,7 @@
                 <w:noProof/>
                 <w:webHidden/>
               </w:rPr>
-              <w:instrText xml:space="preserve"> PAGEREF _Toc59113039 \h </w:instrText>
+              <w:instrText xml:space="preserve"> PAGEREF _Toc62755907 \h </w:instrText>
             </w:r>
             <w:r>
               <w:rPr>
@@ -713,7 +718,7 @@
                 <w:noProof/>
                 <w:webHidden/>
               </w:rPr>
-              <w:t>8</w:t>
+              <w:t>9</w:t>
             </w:r>
             <w:r>
               <w:rPr>
@@ -731,14 +736,14 @@
               <w:tab w:val="right" w:leader="dot" w:pos="9062"/>
             </w:tabs>
             <w:rPr>
-              <w:rFonts w:asciiTheme="minorHAnsi" w:hAnsiTheme="minorHAnsi" w:eastAsiaTheme="minorEastAsia"/>
+              <w:rFonts w:asciiTheme="minorHAnsi" w:eastAsiaTheme="minorEastAsia" w:hAnsiTheme="minorHAnsi"/>
               <w:noProof/>
               <w:sz w:val="22"/>
               <w:szCs w:val="22"/>
               <w:lang w:eastAsia="pl-PL"/>
             </w:rPr>
           </w:pPr>
-          <w:hyperlink w:history="1" w:anchor="_Toc59113040">
+          <w:hyperlink w:anchor="_Toc62755908" w:history="1">
             <w:r>
               <w:rPr>
                 <w:rStyle w:val="Hipercze"/>
@@ -765,7 +770,76 @@
                 <w:noProof/>
                 <w:webHidden/>
               </w:rPr>
-              <w:instrText xml:space="preserve"> PAGEREF _Toc59113040 \h </w:instrText>
+              <w:instrText xml:space="preserve"> PAGEREF _Toc62755908 \h </w:instrText>
+            </w:r>
+            <w:r>
+              <w:rPr>
+                <w:noProof/>
+                <w:webHidden/>
+              </w:rPr>
+            </w:r>
+            <w:r>
+              <w:rPr>
+                <w:noProof/>
+                <w:webHidden/>
+              </w:rPr>
+              <w:fldChar w:fldCharType="separate"/>
+            </w:r>
+            <w:r>
+              <w:rPr>
+                <w:noProof/>
+                <w:webHidden/>
+              </w:rPr>
+              <w:t>9</w:t>
+            </w:r>
+            <w:r>
+              <w:rPr>
+                <w:noProof/>
+                <w:webHidden/>
+              </w:rPr>
+              <w:fldChar w:fldCharType="end"/>
+            </w:r>
+          </w:hyperlink>
+        </w:p>
+        <w:p>
+          <w:pPr>
+            <w:pStyle w:val="Spistreci3"/>
+            <w:tabs>
+              <w:tab w:val="right" w:leader="dot" w:pos="9062"/>
+            </w:tabs>
+            <w:rPr>
+              <w:noProof/>
+            </w:rPr>
+          </w:pPr>
+          <w:hyperlink w:anchor="_Toc62755909" w:history="1">
+            <w:r>
+              <w:rPr>
+                <w:rStyle w:val="Hipercze"/>
+                <w:rFonts w:eastAsia="Times New Roman"/>
+                <w:noProof/>
+              </w:rPr>
+              <w:t>Polecenie getdata</w:t>
+            </w:r>
+            <w:r>
+              <w:rPr>
+                <w:noProof/>
+                <w:webHidden/>
+              </w:rPr>
+              <w:tab/>
+            </w:r>
+            <w:r>
+              <w:rPr>
+                <w:noProof/>
+                <w:webHidden/>
+              </w:rPr>
+              <w:fldChar w:fldCharType="begin"/>
+            </w:r>
+            <w:r>
+              <w:rPr>
+                <w:noProof/>
+                <w:webHidden/>
+              </w:rPr>
+              <w:instrText xml:space="preserve"> PAGEREF _Toc62755909 \h </w:instrText>
             </w:r>
             <w:r>
               <w:rPr>
@@ -803,14 +877,14 @@
               <w:tab w:val="right" w:leader="dot" w:pos="9062"/>
             </w:tabs>
             <w:rPr>
-              <w:rFonts w:asciiTheme="minorHAnsi" w:hAnsiTheme="minorHAnsi" w:eastAsiaTheme="minorEastAsia"/>
+              <w:rFonts w:asciiTheme="minorHAnsi" w:eastAsiaTheme="minorEastAsia" w:hAnsiTheme="minorHAnsi"/>
               <w:noProof/>
               <w:sz w:val="22"/>
               <w:szCs w:val="22"/>
               <w:lang w:eastAsia="pl-PL"/>
             </w:rPr>
           </w:pPr>
-          <w:hyperlink w:history="1" w:anchor="_Toc59113041">
+          <w:hyperlink w:anchor="_Toc62755910" w:history="1">
             <w:r>
               <w:rPr>
                 <w:rStyle w:val="Hipercze"/>
@@ -837,7 +911,7 @@
                 <w:noProof/>
                 <w:webHidden/>
               </w:rPr>
-              <w:instrText xml:space="preserve"> PAGEREF _Toc59113041 \h </w:instrText>
+              <w:instrText xml:space="preserve"> PAGEREF _Toc62755910 \h </w:instrText>
             </w:r>
             <w:r>
               <w:rPr>
@@ -875,14 +949,14 @@
               <w:tab w:val="right" w:leader="dot" w:pos="9062"/>
             </w:tabs>
             <w:rPr>
-              <w:rFonts w:asciiTheme="minorHAnsi" w:hAnsiTheme="minorHAnsi" w:eastAsiaTheme="minorEastAsia"/>
+              <w:rFonts w:asciiTheme="minorHAnsi" w:eastAsiaTheme="minorEastAsia" w:hAnsiTheme="minorHAnsi"/>
               <w:noProof/>
               <w:sz w:val="22"/>
               <w:szCs w:val="22"/>
               <w:lang w:eastAsia="pl-PL"/>
             </w:rPr>
           </w:pPr>
-          <w:hyperlink w:history="1" w:anchor="_Toc59113042">
+          <w:hyperlink w:anchor="_Toc62755911" w:history="1">
             <w:r>
               <w:rPr>
                 <w:rStyle w:val="Hipercze"/>
@@ -909,7 +983,7 @@
                 <w:noProof/>
                 <w:webHidden/>
               </w:rPr>
-              <w:instrText xml:space="preserve"> PAGEREF _Toc59113042 \h </w:instrText>
+              <w:instrText xml:space="preserve"> PAGEREF _Toc62755911 \h </w:instrText>
             </w:r>
             <w:r>
               <w:rPr>
@@ -929,7 +1003,7 @@
                 <w:noProof/>
                 <w:webHidden/>
               </w:rPr>
-              <w:t>9</w:t>
+              <w:t>10</w:t>
             </w:r>
             <w:r>
               <w:rPr>
@@ -958,9 +1032,8 @@
       <w:r>
         <w:br w:type="column"/>
       </w:r>
-      <w:bookmarkStart w:name="_Toc59113034" w:id="0"/>
-      <w:r>
-        <w:rPr/>
+      <w:bookmarkStart w:id="0" w:name="_Toc62755902"/>
+      <w:r>
         <w:lastRenderedPageBreak/>
         <w:t>Diagram interakcji (</w:t>
       </w:r>
@@ -971,45 +1044,47 @@
         <w:t>sequence</w:t>
       </w:r>
       <w:r>
-        <w:rPr/>
         <w:t xml:space="preserve"> diagram)</w:t>
       </w:r>
       <w:bookmarkEnd w:id="0"/>
     </w:p>
     <w:p>
-      <w:pPr>
-        <w:pStyle w:val="Normalny"/>
-      </w:pPr>
-      <w:r>
-        <w:rPr/>
+      <w:r>
         <w:t xml:space="preserve">Diagram przepływu dla </w:t>
       </w:r>
-      <w:r>
-        <w:rPr/>
-        <w:t>getAddr:</w:t>
+      <w:proofErr w:type="spellStart"/>
+      <w:r>
+        <w:t>getAddr</w:t>
+      </w:r>
+      <w:proofErr w:type="spellEnd"/>
+      <w:r>
+        <w:t>:</w:t>
       </w:r>
     </w:p>
-    <w:p w14:noSpellErr="1">
-      <w:r>
+    <w:p>
+      <w:r>
+        <w:rPr>
+          <w:noProof/>
+        </w:rPr>
         <w:drawing>
-          <wp:inline wp14:editId="75D1B5DC" wp14:anchorId="6F05CA1F">
+          <wp:inline distT="0" distB="0" distL="0" distR="0" wp14:anchorId="6F05CA1F" wp14:editId="75D1B5DC">
             <wp:extent cx="3922206" cy="4861472"/>
             <wp:effectExtent l="0" t="0" r="0" b="0"/>
-            <wp:docPr id="752096801" name="" title=""/>
+            <wp:docPr id="752096801" name="Obraz 752096801"/>
             <wp:cNvGraphicFramePr>
-              <a:graphicFrameLocks noChangeAspect="1"/>
+              <a:graphicFrameLocks xmlns:a="http://schemas.openxmlformats.org/drawingml/2006/main" noChangeAspect="1"/>
             </wp:cNvGraphicFramePr>
-            <a:graphic>
+            <a:graphic xmlns:a="http://schemas.openxmlformats.org/drawingml/2006/main">
               <a:graphicData uri="http://schemas.openxmlformats.org/drawingml/2006/picture">
-                <pic:pic>
+                <pic:pic xmlns:pic="http://schemas.openxmlformats.org/drawingml/2006/picture">
                   <pic:nvPicPr>
                     <pic:cNvPr id="0" name=""/>
                     <pic:cNvPicPr/>
                   </pic:nvPicPr>
                   <pic:blipFill>
-                    <a:blip r:embed="R573ac81f47334b07">
-                      <a:extLst xmlns:a="http://schemas.openxmlformats.org/drawingml/2006/main">
-                        <a:ext xmlns:a="http://schemas.openxmlformats.org/drawingml/2006/main" uri="{28A0092B-C50C-407E-A947-70E740481C1C}">
+                    <a:blip r:embed="rId9">
+                      <a:extLst>
+                        <a:ext uri="{28A0092B-C50C-407E-A947-70E740481C1C}">
                           <a14:useLocalDpi xmlns:a14="http://schemas.microsoft.com/office/drawing/2010/main" val="0"/>
                         </a:ext>
                       </a:extLst>
@@ -1019,7 +1094,7 @@
                     </a:stretch>
                   </pic:blipFill>
                   <pic:spPr>
-                    <a:xfrm rot="0" flipH="0" flipV="0">
+                    <a:xfrm>
                       <a:off x="0" y="0"/>
                       <a:ext cx="3922206" cy="4861472"/>
                     </a:xfrm>
@@ -1038,7 +1113,7 @@
       <w:pPr>
         <w:pStyle w:val="Rozdzia"/>
       </w:pPr>
-      <w:bookmarkStart w:name="_Toc59113035" w:id="1"/>
+      <w:bookmarkStart w:id="1" w:name="_Toc62755903"/>
       <w:r>
         <w:lastRenderedPageBreak/>
         <w:t>Diagram klas</w:t>
@@ -1050,28 +1125,30 @@
         <w:jc w:val="left"/>
       </w:pPr>
       <w:r>
-        <w:rPr/>
         <w:t>Ogólny diagram powiązań pakietów</w:t>
       </w:r>
       <w:r>
+        <w:rPr>
+          <w:noProof/>
+        </w:rPr>
         <w:drawing>
-          <wp:inline wp14:editId="578AD0CB" wp14:anchorId="44A5892A">
+          <wp:inline distT="0" distB="0" distL="0" distR="0" wp14:anchorId="44A5892A" wp14:editId="578AD0CB">
             <wp:extent cx="5760720" cy="5273038"/>
             <wp:effectExtent l="0" t="0" r="0" b="3810"/>
-            <wp:docPr id="4" name="Obraz 4" descr="Obraz zawierający tekst, sprzęt elektroniczny&#10;&#10;Opis wygenerowany automatycznie" title=""/>
+            <wp:docPr id="4" name="Obraz 4" descr="Obraz zawierający tekst, sprzęt elektroniczny&#10;&#10;Opis wygenerowany automatycznie"/>
             <wp:cNvGraphicFramePr>
-              <a:graphicFrameLocks noChangeAspect="1"/>
+              <a:graphicFrameLocks xmlns:a="http://schemas.openxmlformats.org/drawingml/2006/main" noChangeAspect="1"/>
             </wp:cNvGraphicFramePr>
-            <a:graphic>
+            <a:graphic xmlns:a="http://schemas.openxmlformats.org/drawingml/2006/main">
               <a:graphicData uri="http://schemas.openxmlformats.org/drawingml/2006/picture">
-                <pic:pic>
+                <pic:pic xmlns:pic="http://schemas.openxmlformats.org/drawingml/2006/picture">
                   <pic:nvPicPr>
                     <pic:cNvPr id="0" name="Obraz 4"/>
                     <pic:cNvPicPr/>
                   </pic:nvPicPr>
                   <pic:blipFill>
-                    <a:blip r:embed="Rc0a0814a11ad4591">
-                      <a:extLst xmlns:a="http://schemas.openxmlformats.org/drawingml/2006/main">
+                    <a:blip r:embed="rId10">
+                      <a:extLst>
                         <a:ext uri="{28A0092B-C50C-407E-A947-70E740481C1C}">
                           <a14:useLocalDpi xmlns:a14="http://schemas.microsoft.com/office/drawing/2010/main" val="0"/>
                         </a:ext>
@@ -1082,7 +1159,7 @@
                     </a:stretch>
                   </pic:blipFill>
                   <pic:spPr>
-                    <a:xfrm rot="0" flipH="0" flipV="0">
+                    <a:xfrm>
                       <a:off x="0" y="0"/>
                       <a:ext cx="5760720" cy="5273038"/>
                     </a:xfrm>
@@ -1102,12 +1179,11 @@
         <w:jc w:val="left"/>
       </w:pPr>
       <w:r>
-        <w:rPr/>
+        <w:lastRenderedPageBreak/>
         <w:t xml:space="preserve">Pakiet </w:t>
       </w:r>
       <w:proofErr w:type="spellStart"/>
       <w:r>
-        <w:rPr/>
         <w:t>connect</w:t>
       </w:r>
       <w:proofErr w:type="spellEnd"/>
@@ -1115,24 +1191,27 @@
         <w:br/>
       </w:r>
       <w:r>
+        <w:rPr>
+          <w:noProof/>
+        </w:rPr>
         <w:drawing>
-          <wp:inline wp14:editId="11F934B3" wp14:anchorId="65037A93">
+          <wp:inline distT="0" distB="0" distL="0" distR="0" wp14:anchorId="65037A93" wp14:editId="11F934B3">
             <wp:extent cx="5760720" cy="6064250"/>
             <wp:effectExtent l="0" t="0" r="0" b="0"/>
-            <wp:docPr id="5" name="Obraz 5" title=""/>
+            <wp:docPr id="5" name="Obraz 5"/>
             <wp:cNvGraphicFramePr>
-              <a:graphicFrameLocks noChangeAspect="1"/>
+              <a:graphicFrameLocks xmlns:a="http://schemas.openxmlformats.org/drawingml/2006/main" noChangeAspect="1"/>
             </wp:cNvGraphicFramePr>
-            <a:graphic>
+            <a:graphic xmlns:a="http://schemas.openxmlformats.org/drawingml/2006/main">
               <a:graphicData uri="http://schemas.openxmlformats.org/drawingml/2006/picture">
-                <pic:pic>
+                <pic:pic xmlns:pic="http://schemas.openxmlformats.org/drawingml/2006/picture">
                   <pic:nvPicPr>
                     <pic:cNvPr id="0" name="Obraz 5"/>
                     <pic:cNvPicPr/>
                   </pic:nvPicPr>
                   <pic:blipFill>
-                    <a:blip r:embed="R9bdfa8701c6b42bf">
-                      <a:extLst xmlns:a="http://schemas.openxmlformats.org/drawingml/2006/main">
+                    <a:blip r:embed="rId11">
+                      <a:extLst>
                         <a:ext uri="{28A0092B-C50C-407E-A947-70E740481C1C}">
                           <a14:useLocalDpi xmlns:a14="http://schemas.microsoft.com/office/drawing/2010/main" val="0"/>
                         </a:ext>
@@ -1143,7 +1222,7 @@
                     </a:stretch>
                   </pic:blipFill>
                   <pic:spPr>
-                    <a:xfrm rot="0" flipH="0" flipV="0">
+                    <a:xfrm>
                       <a:off x="0" y="0"/>
                       <a:ext cx="5760720" cy="6064250"/>
                     </a:xfrm>
@@ -1163,12 +1242,11 @@
         <w:jc w:val="left"/>
       </w:pPr>
       <w:r>
-        <w:rPr/>
+        <w:lastRenderedPageBreak/>
         <w:t xml:space="preserve">Pakiet </w:t>
       </w:r>
       <w:proofErr w:type="spellStart"/>
       <w:r>
-        <w:rPr/>
         <w:t>constant</w:t>
       </w:r>
       <w:proofErr w:type="spellEnd"/>
@@ -1176,24 +1254,27 @@
         <w:br/>
       </w:r>
       <w:r>
+        <w:rPr>
+          <w:noProof/>
+        </w:rPr>
         <w:drawing>
-          <wp:inline wp14:editId="71211413" wp14:anchorId="55F0602E">
+          <wp:inline distT="0" distB="0" distL="0" distR="0" wp14:anchorId="55F0602E" wp14:editId="71211413">
             <wp:extent cx="5760720" cy="6744971"/>
             <wp:effectExtent l="0" t="0" r="0" b="0"/>
-            <wp:docPr id="6" name="Obraz 6" descr="Obraz zawierający tekst&#10;&#10;Opis wygenerowany automatycznie" title=""/>
+            <wp:docPr id="6" name="Obraz 6" descr="Obraz zawierający tekst&#10;&#10;Opis wygenerowany automatycznie"/>
             <wp:cNvGraphicFramePr>
-              <a:graphicFrameLocks noChangeAspect="1"/>
+              <a:graphicFrameLocks xmlns:a="http://schemas.openxmlformats.org/drawingml/2006/main" noChangeAspect="1"/>
             </wp:cNvGraphicFramePr>
-            <a:graphic>
+            <a:graphic xmlns:a="http://schemas.openxmlformats.org/drawingml/2006/main">
               <a:graphicData uri="http://schemas.openxmlformats.org/drawingml/2006/picture">
-                <pic:pic>
+                <pic:pic xmlns:pic="http://schemas.openxmlformats.org/drawingml/2006/picture">
                   <pic:nvPicPr>
                     <pic:cNvPr id="0" name="Obraz 6"/>
                     <pic:cNvPicPr/>
                   </pic:nvPicPr>
                   <pic:blipFill>
-                    <a:blip r:embed="R11c7e66d27134ba9">
-                      <a:extLst xmlns:a="http://schemas.openxmlformats.org/drawingml/2006/main">
+                    <a:blip r:embed="rId12">
+                      <a:extLst>
                         <a:ext uri="{28A0092B-C50C-407E-A947-70E740481C1C}">
                           <a14:useLocalDpi xmlns:a14="http://schemas.microsoft.com/office/drawing/2010/main" val="0"/>
                         </a:ext>
@@ -1204,7 +1285,7 @@
                     </a:stretch>
                   </pic:blipFill>
                   <pic:spPr>
-                    <a:xfrm rot="0" flipH="0" flipV="0">
+                    <a:xfrm>
                       <a:off x="0" y="0"/>
                       <a:ext cx="5760720" cy="6744971"/>
                     </a:xfrm>
@@ -1224,12 +1305,10 @@
         <w:jc w:val="left"/>
       </w:pPr>
       <w:r>
-        <w:rPr/>
         <w:t xml:space="preserve">pakiet </w:t>
       </w:r>
       <w:proofErr w:type="spellStart"/>
       <w:r>
-        <w:rPr/>
         <w:t>exception</w:t>
       </w:r>
       <w:proofErr w:type="spellEnd"/>
@@ -1237,24 +1316,27 @@
         <w:br/>
       </w:r>
       <w:r>
+        <w:rPr>
+          <w:noProof/>
+        </w:rPr>
         <w:drawing>
-          <wp:inline wp14:editId="4CC76BA3" wp14:anchorId="3FAA53A9">
+          <wp:inline distT="0" distB="0" distL="0" distR="0" wp14:anchorId="3FAA53A9" wp14:editId="4CC76BA3">
             <wp:extent cx="2979420" cy="1371151"/>
             <wp:effectExtent l="0" t="0" r="0" b="635"/>
-            <wp:docPr id="8" name="Obraz 8" descr="Obraz zawierający tekst&#10;&#10;Opis wygenerowany automatycznie" title=""/>
+            <wp:docPr id="8" name="Obraz 8" descr="Obraz zawierający tekst&#10;&#10;Opis wygenerowany automatycznie"/>
             <wp:cNvGraphicFramePr>
-              <a:graphicFrameLocks noChangeAspect="1"/>
+              <a:graphicFrameLocks xmlns:a="http://schemas.openxmlformats.org/drawingml/2006/main" noChangeAspect="1"/>
             </wp:cNvGraphicFramePr>
-            <a:graphic>
+            <a:graphic xmlns:a="http://schemas.openxmlformats.org/drawingml/2006/main">
               <a:graphicData uri="http://schemas.openxmlformats.org/drawingml/2006/picture">
-                <pic:pic>
+                <pic:pic xmlns:pic="http://schemas.openxmlformats.org/drawingml/2006/picture">
                   <pic:nvPicPr>
                     <pic:cNvPr id="0" name="Obraz 8"/>
                     <pic:cNvPicPr/>
                   </pic:nvPicPr>
                   <pic:blipFill>
-                    <a:blip r:embed="Ra062c7ec246c4761">
-                      <a:extLst xmlns:a="http://schemas.openxmlformats.org/drawingml/2006/main">
+                    <a:blip r:embed="rId13" cstate="print">
+                      <a:extLst>
                         <a:ext uri="{28A0092B-C50C-407E-A947-70E740481C1C}">
                           <a14:useLocalDpi xmlns:a14="http://schemas.microsoft.com/office/drawing/2010/main" val="0"/>
                         </a:ext>
@@ -1265,7 +1347,7 @@
                     </a:stretch>
                   </pic:blipFill>
                   <pic:spPr>
-                    <a:xfrm rot="0" flipH="0" flipV="0">
+                    <a:xfrm>
                       <a:off x="0" y="0"/>
                       <a:ext cx="2979420" cy="1371151"/>
                     </a:xfrm>
@@ -1285,31 +1367,34 @@
         <w:jc w:val="left"/>
       </w:pPr>
       <w:r>
-        <w:rPr/>
+        <w:lastRenderedPageBreak/>
         <w:t>pakiet Message</w:t>
       </w:r>
       <w:r>
         <w:br/>
       </w:r>
       <w:r>
+        <w:rPr>
+          <w:noProof/>
+        </w:rPr>
         <w:drawing>
-          <wp:inline wp14:editId="5A511ED0" wp14:anchorId="05FC0441">
+          <wp:inline distT="0" distB="0" distL="0" distR="0" wp14:anchorId="05FC0441" wp14:editId="5A511ED0">
             <wp:extent cx="5760720" cy="6598283"/>
             <wp:effectExtent l="0" t="0" r="0" b="0"/>
-            <wp:docPr id="9" name="Obraz 9" title=""/>
+            <wp:docPr id="9" name="Obraz 9"/>
             <wp:cNvGraphicFramePr>
-              <a:graphicFrameLocks noChangeAspect="1"/>
+              <a:graphicFrameLocks xmlns:a="http://schemas.openxmlformats.org/drawingml/2006/main" noChangeAspect="1"/>
             </wp:cNvGraphicFramePr>
-            <a:graphic>
+            <a:graphic xmlns:a="http://schemas.openxmlformats.org/drawingml/2006/main">
               <a:graphicData uri="http://schemas.openxmlformats.org/drawingml/2006/picture">
-                <pic:pic>
+                <pic:pic xmlns:pic="http://schemas.openxmlformats.org/drawingml/2006/picture">
                   <pic:nvPicPr>
                     <pic:cNvPr id="0" name="Obraz 9"/>
                     <pic:cNvPicPr/>
                   </pic:nvPicPr>
                   <pic:blipFill>
-                    <a:blip r:embed="R2118b1ee29104a2d">
-                      <a:extLst xmlns:a="http://schemas.openxmlformats.org/drawingml/2006/main">
+                    <a:blip r:embed="rId14">
+                      <a:extLst>
                         <a:ext uri="{28A0092B-C50C-407E-A947-70E740481C1C}">
                           <a14:useLocalDpi xmlns:a14="http://schemas.microsoft.com/office/drawing/2010/main" val="0"/>
                         </a:ext>
@@ -1320,7 +1405,7 @@
                     </a:stretch>
                   </pic:blipFill>
                   <pic:spPr>
-                    <a:xfrm rot="0" flipH="0" flipV="0">
+                    <a:xfrm>
                       <a:off x="0" y="0"/>
                       <a:ext cx="5760720" cy="6598283"/>
                     </a:xfrm>
@@ -1340,31 +1425,34 @@
         <w:jc w:val="left"/>
       </w:pPr>
       <w:r>
-        <w:rPr/>
+        <w:lastRenderedPageBreak/>
         <w:t>pakiet UI</w:t>
       </w:r>
       <w:r>
         <w:br/>
       </w:r>
       <w:r>
+        <w:rPr>
+          <w:noProof/>
+        </w:rPr>
         <w:drawing>
-          <wp:inline wp14:editId="0CE0007C" wp14:anchorId="3EE8B17E">
+          <wp:inline distT="0" distB="0" distL="0" distR="0" wp14:anchorId="3EE8B17E" wp14:editId="0CE0007C">
             <wp:extent cx="5760720" cy="5801996"/>
             <wp:effectExtent l="0" t="0" r="0" b="8255"/>
-            <wp:docPr id="10" name="Obraz 10" descr="Obraz zawierający tekst, czarny, zrzut ekranu, tabliczka&#10;&#10;Opis wygenerowany automatycznie" title=""/>
+            <wp:docPr id="10" name="Obraz 10" descr="Obraz zawierający tekst, czarny, zrzut ekranu, tabliczka&#10;&#10;Opis wygenerowany automatycznie"/>
             <wp:cNvGraphicFramePr>
-              <a:graphicFrameLocks noChangeAspect="1"/>
+              <a:graphicFrameLocks xmlns:a="http://schemas.openxmlformats.org/drawingml/2006/main" noChangeAspect="1"/>
             </wp:cNvGraphicFramePr>
-            <a:graphic>
+            <a:graphic xmlns:a="http://schemas.openxmlformats.org/drawingml/2006/main">
               <a:graphicData uri="http://schemas.openxmlformats.org/drawingml/2006/picture">
-                <pic:pic>
+                <pic:pic xmlns:pic="http://schemas.openxmlformats.org/drawingml/2006/picture">
                   <pic:nvPicPr>
                     <pic:cNvPr id="0" name="Obraz 10"/>
                     <pic:cNvPicPr/>
                   </pic:nvPicPr>
                   <pic:blipFill>
-                    <a:blip r:embed="R180b56be904d4a5b">
-                      <a:extLst xmlns:a="http://schemas.openxmlformats.org/drawingml/2006/main">
+                    <a:blip r:embed="rId15">
+                      <a:extLst>
                         <a:ext uri="{28A0092B-C50C-407E-A947-70E740481C1C}">
                           <a14:useLocalDpi xmlns:a14="http://schemas.microsoft.com/office/drawing/2010/main" val="0"/>
                         </a:ext>
@@ -1375,7 +1463,7 @@
                     </a:stretch>
                   </pic:blipFill>
                   <pic:spPr>
-                    <a:xfrm rot="0" flipH="0" flipV="0">
+                    <a:xfrm>
                       <a:off x="0" y="0"/>
                       <a:ext cx="5760720" cy="5801996"/>
                     </a:xfrm>
@@ -1395,12 +1483,11 @@
         <w:jc w:val="left"/>
       </w:pPr>
       <w:r>
-        <w:rPr/>
+        <w:lastRenderedPageBreak/>
         <w:t xml:space="preserve">pakiet </w:t>
       </w:r>
       <w:proofErr w:type="spellStart"/>
       <w:r>
-        <w:rPr/>
         <w:t>util</w:t>
       </w:r>
       <w:proofErr w:type="spellEnd"/>
@@ -1408,24 +1495,27 @@
         <w:br/>
       </w:r>
       <w:r>
+        <w:rPr>
+          <w:noProof/>
+        </w:rPr>
         <w:drawing>
-          <wp:inline wp14:editId="71E5CB56" wp14:anchorId="0C19D572">
+          <wp:inline distT="0" distB="0" distL="0" distR="0" wp14:anchorId="0C19D572" wp14:editId="71E5CB56">
             <wp:extent cx="5760720" cy="5344160"/>
             <wp:effectExtent l="0" t="0" r="0" b="8890"/>
-            <wp:docPr id="11" name="Obraz 11" descr="Obraz zawierający tekst&#10;&#10;Opis wygenerowany automatycznie" title=""/>
+            <wp:docPr id="11" name="Obraz 11" descr="Obraz zawierający tekst&#10;&#10;Opis wygenerowany automatycznie"/>
             <wp:cNvGraphicFramePr>
-              <a:graphicFrameLocks noChangeAspect="1"/>
+              <a:graphicFrameLocks xmlns:a="http://schemas.openxmlformats.org/drawingml/2006/main" noChangeAspect="1"/>
             </wp:cNvGraphicFramePr>
-            <a:graphic>
+            <a:graphic xmlns:a="http://schemas.openxmlformats.org/drawingml/2006/main">
               <a:graphicData uri="http://schemas.openxmlformats.org/drawingml/2006/picture">
-                <pic:pic>
+                <pic:pic xmlns:pic="http://schemas.openxmlformats.org/drawingml/2006/picture">
                   <pic:nvPicPr>
                     <pic:cNvPr id="0" name="Obraz 11"/>
                     <pic:cNvPicPr/>
                   </pic:nvPicPr>
                   <pic:blipFill>
-                    <a:blip r:embed="R3b39c6bce2174e4e">
-                      <a:extLst xmlns:a="http://schemas.openxmlformats.org/drawingml/2006/main">
+                    <a:blip r:embed="rId16">
+                      <a:extLst>
                         <a:ext uri="{28A0092B-C50C-407E-A947-70E740481C1C}">
                           <a14:useLocalDpi xmlns:a14="http://schemas.microsoft.com/office/drawing/2010/main" val="0"/>
                         </a:ext>
@@ -1436,7 +1526,7 @@
                     </a:stretch>
                   </pic:blipFill>
                   <pic:spPr>
-                    <a:xfrm rot="0" flipH="0" flipV="0">
+                    <a:xfrm>
                       <a:off x="0" y="0"/>
                       <a:ext cx="5760720" cy="5344160"/>
                     </a:xfrm>
@@ -1455,7 +1545,7 @@
       <w:pPr>
         <w:pStyle w:val="Rozdzia"/>
       </w:pPr>
-      <w:bookmarkStart w:name="_Toc59113036" w:id="2"/>
+      <w:bookmarkStart w:id="2" w:name="_Toc62755904"/>
       <w:r>
         <w:t>Docelowe funkcje oprogramowania</w:t>
       </w:r>
@@ -1466,63 +1556,93 @@
         <w:pStyle w:val="Akapitzlist"/>
         <w:numPr>
           <w:ilvl w:val="0"/>
-          <w:numId w:val="2"/>
+          <w:numId w:val="3"/>
         </w:numPr>
         <w:rPr>
-          <w:color w:val="000000" w:themeColor="text1" w:themeTint="FF" w:themeShade="FF"/>
-        </w:rPr>
-      </w:pPr>
-      <w:r>
-        <w:rPr>
-          <w:color w:val="auto"/>
-        </w:rPr>
-        <w:t xml:space="preserve">Rekurencyjne poszukiwanie wszystkich peerów w sieci Bitcoin (obsługa wiadomości i poleceń getaddr, addr, </w:t>
-      </w:r>
-      <w:proofErr w:type="spellStart"/>
-      <w:r>
-        <w:rPr>
-          <w:color w:val="auto"/>
-        </w:rPr>
+          <w:color w:val="000000" w:themeColor="text1"/>
+        </w:rPr>
+      </w:pPr>
+      <w:r>
+        <w:t xml:space="preserve">Rekurencyjne poszukiwanie wszystkich </w:t>
+      </w:r>
+      <w:proofErr w:type="spellStart"/>
+      <w:r>
+        <w:t>peerów</w:t>
+      </w:r>
+      <w:proofErr w:type="spellEnd"/>
+      <w:r>
+        <w:t xml:space="preserve"> w sieci </w:t>
+      </w:r>
+      <w:proofErr w:type="spellStart"/>
+      <w:r>
+        <w:t>Bitcoin</w:t>
+      </w:r>
+      <w:proofErr w:type="spellEnd"/>
+      <w:r>
+        <w:t xml:space="preserve"> (obsługa wiadomości i poleceń </w:t>
+      </w:r>
+      <w:proofErr w:type="spellStart"/>
+      <w:r>
+        <w:t>getaddr</w:t>
+      </w:r>
+      <w:proofErr w:type="spellEnd"/>
+      <w:r>
+        <w:t xml:space="preserve">, </w:t>
+      </w:r>
+      <w:proofErr w:type="spellStart"/>
+      <w:r>
+        <w:t>addr</w:t>
+      </w:r>
+      <w:proofErr w:type="spellEnd"/>
+      <w:r>
+        <w:t xml:space="preserve">, </w:t>
+      </w:r>
+      <w:proofErr w:type="spellStart"/>
+      <w:r>
         <w:t>print</w:t>
       </w:r>
       <w:proofErr w:type="spellEnd"/>
       <w:r>
-        <w:rPr>
-          <w:color w:val="auto"/>
-        </w:rPr>
         <w:t xml:space="preserve"> IP </w:t>
       </w:r>
       <w:proofErr w:type="spellStart"/>
       <w:r>
-        <w:rPr>
-          <w:color w:val="auto"/>
-        </w:rPr>
         <w:t>addresses</w:t>
       </w:r>
       <w:proofErr w:type="spellEnd"/>
       <w:r>
-        <w:rPr>
-          <w:color w:val="auto"/>
-        </w:rPr>
         <w:t>)</w:t>
       </w:r>
     </w:p>
-    <w:p w14:noSpellErr="1">
+    <w:p>
       <w:pPr>
         <w:pStyle w:val="Akapitzlist"/>
         <w:numPr>
           <w:ilvl w:val="0"/>
-          <w:numId w:val="2"/>
+          <w:numId w:val="3"/>
         </w:numPr>
         <w:rPr>
-          <w:color w:val="000000" w:themeColor="text1" w:themeTint="FF" w:themeShade="FF"/>
-        </w:rPr>
-      </w:pPr>
-      <w:r>
-        <w:rPr>
-          <w:color w:val="auto"/>
-        </w:rPr>
-        <w:t>Nawiązywanie i podtrzymywanie połączenia z peerami (obsługa poleceń/wiadomości version i verack oraz ping i pong)</w:t>
+          <w:color w:val="000000" w:themeColor="text1"/>
+        </w:rPr>
+      </w:pPr>
+      <w:r>
+        <w:t xml:space="preserve">Nawiązywanie i podtrzymywanie połączenia z </w:t>
+      </w:r>
+      <w:proofErr w:type="spellStart"/>
+      <w:r>
+        <w:t>peerami</w:t>
+      </w:r>
+      <w:proofErr w:type="spellEnd"/>
+      <w:r>
+        <w:t xml:space="preserve"> (obsługa poleceń/wiadomości version i </w:t>
+      </w:r>
+      <w:proofErr w:type="spellStart"/>
+      <w:r>
+        <w:t>verack</w:t>
+      </w:r>
+      <w:proofErr w:type="spellEnd"/>
+      <w:r>
+        <w:t xml:space="preserve"> oraz ping i pong)</w:t>
       </w:r>
     </w:p>
     <w:p>
@@ -1530,147 +1650,70 @@
         <w:pStyle w:val="Akapitzlist"/>
         <w:numPr>
           <w:ilvl w:val="0"/>
-          <w:numId w:val="2"/>
+          <w:numId w:val="3"/>
         </w:numPr>
         <w:rPr>
-          <w:rFonts w:ascii="Times New Roman" w:hAnsi="Times New Roman" w:eastAsia="Times New Roman" w:cs="Times New Roman" w:asciiTheme="minorAscii" w:hAnsiTheme="minorAscii" w:eastAsiaTheme="minorAscii" w:cstheme="minorAscii"/>
-          <w:color w:val="000000" w:themeColor="text1" w:themeTint="FF" w:themeShade="FF"/>
-          <w:sz w:val="24"/>
-          <w:szCs w:val="24"/>
-        </w:rPr>
-      </w:pPr>
-      <w:r>
-        <w:rPr>
-          <w:noProof w:val="0"/>
-          <w:color w:val="auto"/>
-          <w:lang w:val="pl-PL"/>
-        </w:rPr>
+          <w:rFonts w:asciiTheme="minorHAnsi" w:eastAsiaTheme="minorEastAsia" w:hAnsiTheme="minorHAnsi"/>
+          <w:color w:val="000000" w:themeColor="text1"/>
+        </w:rPr>
+      </w:pPr>
+      <w:r>
         <w:t xml:space="preserve">Obsługa przychodzących transakcji i dalsze jej wysyłanie (obsługa poleceń: </w:t>
       </w:r>
       <w:proofErr w:type="spellStart"/>
       <w:r>
-        <w:rPr>
-          <w:noProof w:val="0"/>
-          <w:color w:val="auto"/>
-          <w:lang w:val="pl-PL"/>
-        </w:rPr>
         <w:t>inv</w:t>
       </w:r>
       <w:proofErr w:type="spellEnd"/>
       <w:r>
-        <w:rPr>
-          <w:noProof w:val="0"/>
-          <w:color w:val="auto"/>
-          <w:lang w:val="pl-PL"/>
-        </w:rPr>
         <w:t xml:space="preserve">, </w:t>
       </w:r>
       <w:proofErr w:type="spellStart"/>
       <w:r>
-        <w:rPr>
-          <w:noProof w:val="0"/>
-          <w:color w:val="auto"/>
-          <w:lang w:val="pl-PL"/>
-        </w:rPr>
         <w:t>getdata</w:t>
       </w:r>
       <w:proofErr w:type="spellEnd"/>
       <w:r>
-        <w:rPr>
-          <w:noProof w:val="0"/>
-          <w:color w:val="auto"/>
-          <w:lang w:val="pl-PL"/>
-        </w:rPr>
         <w:t xml:space="preserve">, </w:t>
       </w:r>
       <w:proofErr w:type="spellStart"/>
       <w:r>
-        <w:rPr>
-          <w:noProof w:val="0"/>
-          <w:color w:val="auto"/>
-          <w:lang w:val="pl-PL"/>
-        </w:rPr>
         <w:t>getblocks</w:t>
       </w:r>
       <w:proofErr w:type="spellEnd"/>
       <w:r>
-        <w:rPr>
-          <w:noProof w:val="0"/>
-          <w:color w:val="auto"/>
-          <w:lang w:val="pl-PL"/>
-        </w:rPr>
         <w:t xml:space="preserve">, </w:t>
       </w:r>
       <w:proofErr w:type="spellStart"/>
       <w:r>
-        <w:rPr>
-          <w:noProof w:val="0"/>
-          <w:color w:val="auto"/>
-          <w:lang w:val="pl-PL"/>
-        </w:rPr>
         <w:t>getheaders</w:t>
       </w:r>
       <w:proofErr w:type="spellEnd"/>
       <w:r>
-        <w:rPr>
-          <w:noProof w:val="0"/>
-          <w:color w:val="auto"/>
-          <w:lang w:val="pl-PL"/>
-        </w:rPr>
         <w:t xml:space="preserve">, </w:t>
       </w:r>
       <w:proofErr w:type="spellStart"/>
       <w:r>
-        <w:rPr>
-          <w:noProof w:val="0"/>
-          <w:color w:val="auto"/>
-          <w:lang w:val="pl-PL"/>
-        </w:rPr>
         <w:t>tx</w:t>
       </w:r>
       <w:proofErr w:type="spellEnd"/>
       <w:r>
-        <w:rPr>
-          <w:noProof w:val="0"/>
-          <w:color w:val="auto"/>
-          <w:lang w:val="pl-PL"/>
-        </w:rPr>
         <w:t xml:space="preserve">, </w:t>
       </w:r>
       <w:proofErr w:type="spellStart"/>
       <w:r>
-        <w:rPr>
-          <w:noProof w:val="0"/>
-          <w:color w:val="auto"/>
-          <w:lang w:val="pl-PL"/>
-        </w:rPr>
         <w:t>block</w:t>
       </w:r>
       <w:proofErr w:type="spellEnd"/>
       <w:r>
-        <w:rPr>
-          <w:noProof w:val="0"/>
-          <w:color w:val="auto"/>
-          <w:lang w:val="pl-PL"/>
-        </w:rPr>
         <w:t xml:space="preserve">, </w:t>
       </w:r>
       <w:proofErr w:type="spellStart"/>
       <w:r>
-        <w:rPr>
-          <w:noProof w:val="0"/>
-          <w:color w:val="auto"/>
-          <w:lang w:val="pl-PL"/>
-        </w:rPr>
         <w:t>headers</w:t>
       </w:r>
       <w:proofErr w:type="spellEnd"/>
       <w:r>
-        <w:rPr>
-          <w:noProof w:val="0"/>
-          <w:color w:val="auto"/>
-          <w:lang w:val="pl-PL"/>
-        </w:rPr>
         <w:t>)</w:t>
       </w:r>
     </w:p>
@@ -1678,7 +1721,7 @@
       <w:pPr>
         <w:pStyle w:val="Rozdzia"/>
       </w:pPr>
-      <w:bookmarkStart w:name="_Toc59113037" w:id="3"/>
+      <w:bookmarkStart w:id="3" w:name="_Toc62755905"/>
       <w:r>
         <w:t>Kroki pośrednie</w:t>
       </w:r>
@@ -1688,24 +1731,47 @@
       <w:pPr>
         <w:pStyle w:val="Nagwek2"/>
       </w:pPr>
-      <w:bookmarkStart w:name="_Toc59113038" w:id="4"/>
-      <w:r>
-        <w:t>Połączenie z peerami</w:t>
-      </w:r>
+      <w:bookmarkStart w:id="4" w:name="_Toc62755906"/>
+      <w:r>
+        <w:t xml:space="preserve">Połączenie z </w:t>
+      </w:r>
+      <w:proofErr w:type="spellStart"/>
+      <w:r>
+        <w:t>peerami</w:t>
+      </w:r>
+      <w:proofErr w:type="spellEnd"/>
       <w:r>
         <w:t xml:space="preserve"> i p</w:t>
       </w:r>
       <w:r>
-        <w:t>oszukiwanie peerów</w:t>
+        <w:t xml:space="preserve">oszukiwanie </w:t>
+      </w:r>
+      <w:proofErr w:type="spellStart"/>
+      <w:r>
+        <w:t>peerów</w:t>
       </w:r>
       <w:bookmarkEnd w:id="4"/>
+      <w:proofErr w:type="spellEnd"/>
     </w:p>
     <w:p>
       <w:r>
-        <w:t>Przy nawiązywaniu połączenia najpierw użytkownik programu BitLab wysyła do znanego sobie peera wiadomość (</w:t>
-      </w:r>
-      <w:r>
-        <w:t xml:space="preserve">klasa dziedzicząca po klasie </w:t>
+        <w:t xml:space="preserve">Przy nawiązywaniu połączenia najpierw użytkownik programu </w:t>
+      </w:r>
+      <w:proofErr w:type="spellStart"/>
+      <w:r>
+        <w:t>BitLab</w:t>
+      </w:r>
+      <w:proofErr w:type="spellEnd"/>
+      <w:r>
+        <w:t xml:space="preserve"> wysyła do znanego sobie </w:t>
+      </w:r>
+      <w:proofErr w:type="spellStart"/>
+      <w:r>
+        <w:t>peera</w:t>
+      </w:r>
+      <w:proofErr w:type="spellEnd"/>
+      <w:r>
+        <w:t xml:space="preserve"> wiadomość (klasa dziedzicząca po klasie </w:t>
       </w:r>
       <w:r>
         <w:rPr>
@@ -1723,7 +1789,15 @@
         <w:t>Version</w:t>
       </w:r>
       <w:r>
-        <w:t xml:space="preserve">, w odpowiedzi peer </w:t>
+        <w:t xml:space="preserve">, w odpowiedzi </w:t>
+      </w:r>
+      <w:proofErr w:type="spellStart"/>
+      <w:r>
+        <w:t>peer</w:t>
+      </w:r>
+      <w:proofErr w:type="spellEnd"/>
+      <w:r>
+        <w:t xml:space="preserve"> </w:t>
       </w:r>
       <w:r>
         <w:lastRenderedPageBreak/>
@@ -1738,30 +1812,36 @@
       <w:r>
         <w:t xml:space="preserve">, następnie użytkownik wysyła </w:t>
       </w:r>
+      <w:proofErr w:type="spellStart"/>
       <w:r>
         <w:rPr>
           <w:rStyle w:val="Wyrnieniedelikatne"/>
         </w:rPr>
         <w:t>Verack</w:t>
       </w:r>
+      <w:proofErr w:type="spellEnd"/>
       <w:r>
         <w:t xml:space="preserve">, a w odpowiedzi powinien otrzymać </w:t>
       </w:r>
+      <w:proofErr w:type="spellStart"/>
       <w:r>
         <w:rPr>
           <w:rStyle w:val="Wyrnieniedelikatne"/>
         </w:rPr>
         <w:t>Verack</w:t>
       </w:r>
+      <w:proofErr w:type="spellEnd"/>
       <w:r>
         <w:t xml:space="preserve"> oraz </w:t>
       </w:r>
+      <w:proofErr w:type="spellStart"/>
       <w:r>
         <w:rPr>
           <w:rStyle w:val="Wyrnieniedelikatne"/>
         </w:rPr>
         <w:t>addr</w:t>
       </w:r>
+      <w:proofErr w:type="spellEnd"/>
       <w:r>
         <w:t xml:space="preserve"> zawierający jeden adres. </w:t>
       </w:r>
@@ -1770,11 +1850,16 @@
       <w:pPr>
         <w:pStyle w:val="Nagwek2"/>
       </w:pPr>
-      <w:bookmarkStart w:name="_Toc59113039" w:id="5"/>
-      <w:r>
-        <w:t>Podtrzymywanie połączenia z peerem</w:t>
+      <w:bookmarkStart w:id="5" w:name="_Toc62755907"/>
+      <w:r>
+        <w:t xml:space="preserve">Podtrzymywanie połączenia z </w:t>
+      </w:r>
+      <w:proofErr w:type="spellStart"/>
+      <w:r>
+        <w:t>peerem</w:t>
       </w:r>
       <w:bookmarkEnd w:id="5"/>
+      <w:proofErr w:type="spellEnd"/>
     </w:p>
     <w:p>
       <w:r>
@@ -1803,276 +1888,446 @@
       <w:pPr>
         <w:pStyle w:val="Nagwek2"/>
       </w:pPr>
-      <w:bookmarkStart w:name="_Toc59113040" w:id="6"/>
-      <w:r>
-        <w:rPr/>
-        <w:t>Obsługa transakcji w systemie Bitcoin</w:t>
+      <w:bookmarkStart w:id="6" w:name="_Toc62755908"/>
+      <w:r>
+        <w:t xml:space="preserve">Obsługa transakcji w systemie </w:t>
+      </w:r>
+      <w:proofErr w:type="spellStart"/>
+      <w:r>
+        <w:t>Bitcoin</w:t>
       </w:r>
       <w:bookmarkEnd w:id="6"/>
+      <w:proofErr w:type="spellEnd"/>
     </w:p>
     <w:p>
       <w:pPr>
         <w:spacing w:line="257" w:lineRule="auto"/>
-        <w:jc w:val="both"/>
-      </w:pPr>
-      <w:r>
-        <w:rPr>
-          <w:rFonts w:ascii="Times New Roman" w:hAnsi="Times New Roman" w:eastAsia="Times New Roman" w:cs="Times New Roman"/>
-          <w:noProof w:val="0"/>
-          <w:sz w:val="24"/>
-          <w:szCs w:val="24"/>
-          <w:lang w:val="pl-PL"/>
+        <w:rPr>
+          <w:rFonts w:eastAsia="Times New Roman" w:cs="Times New Roman"/>
+        </w:rPr>
+      </w:pPr>
+      <w:r>
+        <w:rPr>
+          <w:rFonts w:eastAsia="Times New Roman" w:cs="Times New Roman"/>
         </w:rPr>
         <w:t>Obsługa</w:t>
       </w:r>
       <w:r>
         <w:rPr>
-          <w:rFonts w:ascii="Times New Roman" w:hAnsi="Times New Roman" w:eastAsia="Times New Roman" w:cs="Times New Roman"/>
-          <w:noProof w:val="0"/>
+          <w:rFonts w:eastAsia="Times New Roman" w:cs="Times New Roman"/>
           <w:color w:val="FF0000"/>
-          <w:sz w:val="24"/>
-          <w:szCs w:val="24"/>
-          <w:lang w:val="pl-PL"/>
         </w:rPr>
         <w:t xml:space="preserve"> </w:t>
       </w:r>
       <w:r>
         <w:rPr>
-          <w:rFonts w:ascii="Times New Roman" w:hAnsi="Times New Roman" w:eastAsia="Times New Roman" w:cs="Times New Roman"/>
-          <w:noProof w:val="0"/>
-          <w:sz w:val="24"/>
-          <w:szCs w:val="24"/>
-          <w:lang w:val="pl-PL"/>
+          <w:rFonts w:eastAsia="Times New Roman" w:cs="Times New Roman"/>
         </w:rPr>
         <w:t xml:space="preserve">poleceń: </w:t>
       </w:r>
       <w:proofErr w:type="spellStart"/>
       <w:r>
         <w:rPr>
-          <w:rFonts w:ascii="Times New Roman" w:hAnsi="Times New Roman" w:eastAsia="Times New Roman" w:cs="Times New Roman"/>
-          <w:noProof w:val="0"/>
-          <w:sz w:val="24"/>
-          <w:szCs w:val="24"/>
-          <w:lang w:val="pl-PL"/>
+          <w:rFonts w:eastAsia="Times New Roman" w:cs="Times New Roman"/>
         </w:rPr>
         <w:t>inv</w:t>
       </w:r>
       <w:proofErr w:type="spellEnd"/>
       <w:r>
         <w:rPr>
-          <w:rFonts w:ascii="Times New Roman" w:hAnsi="Times New Roman" w:eastAsia="Times New Roman" w:cs="Times New Roman"/>
-          <w:noProof w:val="0"/>
-          <w:sz w:val="24"/>
-          <w:szCs w:val="24"/>
-          <w:lang w:val="pl-PL"/>
+          <w:rFonts w:eastAsia="Times New Roman" w:cs="Times New Roman"/>
         </w:rPr>
         <w:t xml:space="preserve">, </w:t>
       </w:r>
       <w:proofErr w:type="spellStart"/>
       <w:r>
         <w:rPr>
-          <w:rFonts w:ascii="Times New Roman" w:hAnsi="Times New Roman" w:eastAsia="Times New Roman" w:cs="Times New Roman"/>
-          <w:noProof w:val="0"/>
-          <w:sz w:val="24"/>
-          <w:szCs w:val="24"/>
-          <w:lang w:val="pl-PL"/>
+          <w:rFonts w:eastAsia="Times New Roman" w:cs="Times New Roman"/>
         </w:rPr>
         <w:t>getdata</w:t>
       </w:r>
       <w:proofErr w:type="spellEnd"/>
       <w:r>
         <w:rPr>
-          <w:rFonts w:ascii="Times New Roman" w:hAnsi="Times New Roman" w:eastAsia="Times New Roman" w:cs="Times New Roman"/>
-          <w:noProof w:val="0"/>
-          <w:sz w:val="24"/>
-          <w:szCs w:val="24"/>
-          <w:lang w:val="pl-PL"/>
+          <w:rFonts w:eastAsia="Times New Roman" w:cs="Times New Roman"/>
         </w:rPr>
         <w:t xml:space="preserve">, </w:t>
       </w:r>
       <w:proofErr w:type="spellStart"/>
       <w:r>
         <w:rPr>
-          <w:rFonts w:ascii="Times New Roman" w:hAnsi="Times New Roman" w:eastAsia="Times New Roman" w:cs="Times New Roman"/>
-          <w:noProof w:val="0"/>
-          <w:sz w:val="24"/>
-          <w:szCs w:val="24"/>
-          <w:lang w:val="pl-PL"/>
+          <w:rFonts w:eastAsia="Times New Roman" w:cs="Times New Roman"/>
         </w:rPr>
         <w:t>getblocks</w:t>
       </w:r>
       <w:proofErr w:type="spellEnd"/>
       <w:r>
         <w:rPr>
-          <w:rFonts w:ascii="Times New Roman" w:hAnsi="Times New Roman" w:eastAsia="Times New Roman" w:cs="Times New Roman"/>
-          <w:noProof w:val="0"/>
-          <w:sz w:val="24"/>
-          <w:szCs w:val="24"/>
-          <w:lang w:val="pl-PL"/>
+          <w:rFonts w:eastAsia="Times New Roman" w:cs="Times New Roman"/>
         </w:rPr>
         <w:t xml:space="preserve">, </w:t>
       </w:r>
       <w:proofErr w:type="spellStart"/>
       <w:r>
         <w:rPr>
-          <w:rFonts w:ascii="Times New Roman" w:hAnsi="Times New Roman" w:eastAsia="Times New Roman" w:cs="Times New Roman"/>
-          <w:noProof w:val="0"/>
-          <w:sz w:val="24"/>
-          <w:szCs w:val="24"/>
-          <w:lang w:val="pl-PL"/>
+          <w:rFonts w:eastAsia="Times New Roman" w:cs="Times New Roman"/>
         </w:rPr>
         <w:t>getheaders</w:t>
       </w:r>
       <w:proofErr w:type="spellEnd"/>
       <w:r>
         <w:rPr>
-          <w:rFonts w:ascii="Times New Roman" w:hAnsi="Times New Roman" w:eastAsia="Times New Roman" w:cs="Times New Roman"/>
-          <w:noProof w:val="0"/>
-          <w:sz w:val="24"/>
-          <w:szCs w:val="24"/>
-          <w:lang w:val="pl-PL"/>
+          <w:rFonts w:eastAsia="Times New Roman" w:cs="Times New Roman"/>
         </w:rPr>
         <w:t xml:space="preserve">, </w:t>
       </w:r>
       <w:proofErr w:type="spellStart"/>
       <w:r>
         <w:rPr>
-          <w:rFonts w:ascii="Times New Roman" w:hAnsi="Times New Roman" w:eastAsia="Times New Roman" w:cs="Times New Roman"/>
-          <w:noProof w:val="0"/>
-          <w:sz w:val="24"/>
-          <w:szCs w:val="24"/>
-          <w:lang w:val="pl-PL"/>
+          <w:rFonts w:eastAsia="Times New Roman" w:cs="Times New Roman"/>
         </w:rPr>
         <w:t>tx</w:t>
       </w:r>
       <w:proofErr w:type="spellEnd"/>
       <w:r>
         <w:rPr>
-          <w:rFonts w:ascii="Times New Roman" w:hAnsi="Times New Roman" w:eastAsia="Times New Roman" w:cs="Times New Roman"/>
-          <w:noProof w:val="0"/>
-          <w:sz w:val="24"/>
-          <w:szCs w:val="24"/>
-          <w:lang w:val="pl-PL"/>
+          <w:rFonts w:eastAsia="Times New Roman" w:cs="Times New Roman"/>
         </w:rPr>
         <w:t xml:space="preserve">, </w:t>
       </w:r>
       <w:proofErr w:type="spellStart"/>
       <w:r>
         <w:rPr>
-          <w:rFonts w:ascii="Times New Roman" w:hAnsi="Times New Roman" w:eastAsia="Times New Roman" w:cs="Times New Roman"/>
-          <w:noProof w:val="0"/>
-          <w:sz w:val="24"/>
-          <w:szCs w:val="24"/>
-          <w:lang w:val="pl-PL"/>
+          <w:rFonts w:eastAsia="Times New Roman" w:cs="Times New Roman"/>
         </w:rPr>
         <w:t>block</w:t>
       </w:r>
       <w:proofErr w:type="spellEnd"/>
       <w:r>
         <w:rPr>
-          <w:rFonts w:ascii="Times New Roman" w:hAnsi="Times New Roman" w:eastAsia="Times New Roman" w:cs="Times New Roman"/>
-          <w:noProof w:val="0"/>
-          <w:sz w:val="24"/>
-          <w:szCs w:val="24"/>
-          <w:lang w:val="pl-PL"/>
+          <w:rFonts w:eastAsia="Times New Roman" w:cs="Times New Roman"/>
         </w:rPr>
         <w:t xml:space="preserve">, </w:t>
       </w:r>
       <w:proofErr w:type="spellStart"/>
       <w:r>
         <w:rPr>
-          <w:rFonts w:ascii="Times New Roman" w:hAnsi="Times New Roman" w:eastAsia="Times New Roman" w:cs="Times New Roman"/>
-          <w:noProof w:val="0"/>
-          <w:sz w:val="24"/>
-          <w:szCs w:val="24"/>
-          <w:lang w:val="pl-PL"/>
+          <w:rFonts w:eastAsia="Times New Roman" w:cs="Times New Roman"/>
         </w:rPr>
         <w:t>headers</w:t>
       </w:r>
       <w:proofErr w:type="spellEnd"/>
       <w:r>
         <w:rPr>
-          <w:rFonts w:ascii="Times New Roman" w:hAnsi="Times New Roman" w:eastAsia="Times New Roman" w:cs="Times New Roman"/>
-          <w:noProof w:val="0"/>
-          <w:sz w:val="24"/>
-          <w:szCs w:val="24"/>
-          <w:lang w:val="pl-PL"/>
+          <w:rFonts w:eastAsia="Times New Roman" w:cs="Times New Roman"/>
         </w:rPr>
         <w:t>, które pozwolą na obsługę bloków transakcji- odbiór i przesyłanie ich dalej.</w:t>
       </w:r>
     </w:p>
     <w:p>
       <w:pPr>
-        <w:pStyle w:val="Rozdzia"/>
-      </w:pPr>
-      <w:bookmarkStart w:name="_Toc59113041" w:id="7"/>
-      <w:r>
-        <w:t>Używane biblioteki</w:t>
+        <w:pStyle w:val="Nagwek3"/>
+        <w:rPr>
+          <w:rFonts w:eastAsia="Times New Roman"/>
+        </w:rPr>
+      </w:pPr>
+      <w:bookmarkStart w:id="7" w:name="_Toc62755909"/>
+      <w:r>
+        <w:rPr>
+          <w:rFonts w:eastAsia="Times New Roman"/>
+        </w:rPr>
+        <w:t xml:space="preserve">Polecenie </w:t>
+      </w:r>
+      <w:proofErr w:type="spellStart"/>
+      <w:r>
+        <w:rPr>
+          <w:rFonts w:eastAsia="Times New Roman"/>
+        </w:rPr>
+        <w:t>getdata</w:t>
       </w:r>
       <w:bookmarkEnd w:id="7"/>
+      <w:proofErr w:type="spellEnd"/>
     </w:p>
     <w:p>
-      <w:r>
-        <w:t>W projekcie używana jest biblioteka</w:t>
-      </w:r>
-      <w:r>
-        <w:t xml:space="preserve"> Javy</w:t>
-      </w:r>
-      <w:r>
-        <w:t xml:space="preserve"> Netty. Jest to </w:t>
-      </w:r>
-      <w:proofErr w:type="spellStart"/>
-      <w:r>
-        <w:t>framework</w:t>
-      </w:r>
-      <w:proofErr w:type="spellEnd"/>
-      <w:r>
-        <w:t xml:space="preserve"> umożliwiający</w:t>
-      </w:r>
-      <w:r>
+      <w:pPr>
+        <w:spacing w:line="257" w:lineRule="auto"/>
+        <w:rPr>
+          <w:rFonts w:eastAsia="Times New Roman" w:cs="Times New Roman"/>
+        </w:rPr>
+      </w:pPr>
+      <w:r>
+        <w:rPr>
+          <w:rFonts w:eastAsia="Times New Roman" w:cs="Times New Roman"/>
+        </w:rPr>
+        <w:t xml:space="preserve">Aktualnie program obsługuje polecenie </w:t>
+      </w:r>
+      <w:proofErr w:type="spellStart"/>
+      <w:r>
+        <w:rPr>
+          <w:rFonts w:eastAsia="Times New Roman" w:cs="Times New Roman"/>
+        </w:rPr>
+        <w:t>getdata</w:t>
+      </w:r>
+      <w:proofErr w:type="spellEnd"/>
+      <w:r>
+        <w:rPr>
+          <w:rFonts w:eastAsia="Times New Roman" w:cs="Times New Roman"/>
+        </w:rPr>
+        <w:t>,</w:t>
+      </w:r>
+      <w:r>
+        <w:rPr>
+          <w:rFonts w:eastAsia="Times New Roman" w:cs="Times New Roman"/>
+        </w:rPr>
         <w:t xml:space="preserve"> </w:t>
       </w:r>
       <w:r>
-        <w:t xml:space="preserve">pisanie aplikacji sieciowych klient-serwer. Ułatwia </w:t>
-      </w:r>
-      <w:r>
-        <w:t>obsługę połączeń TCP nie blokując jednocześnie wykonania innych wątków programu. Program BitLab używa jej do połączeń z peerami.</w:t>
+        <w:rPr>
+          <w:rFonts w:eastAsia="Times New Roman" w:cs="Times New Roman"/>
+        </w:rPr>
+        <w:t>które</w:t>
+      </w:r>
+      <w:r>
+        <w:rPr>
+          <w:rFonts w:eastAsia="Times New Roman" w:cs="Times New Roman"/>
+        </w:rPr>
+        <w:t xml:space="preserve"> po wpisaniu</w:t>
+      </w:r>
+      <w:r>
+        <w:rPr>
+          <w:rFonts w:eastAsia="Times New Roman" w:cs="Times New Roman"/>
+        </w:rPr>
+        <w:t xml:space="preserve"> </w:t>
+      </w:r>
+      <w:r>
+        <w:t xml:space="preserve">prosi o podanie </w:t>
+      </w:r>
+      <w:proofErr w:type="spellStart"/>
+      <w:r>
+        <w:t>hasha</w:t>
+      </w:r>
+      <w:proofErr w:type="spellEnd"/>
+      <w:r>
+        <w:t xml:space="preserve"> bloku. Następnie program wykonuje zapytanie do </w:t>
+      </w:r>
+      <w:proofErr w:type="spellStart"/>
+      <w:r>
+        <w:t>api</w:t>
+      </w:r>
+      <w:proofErr w:type="spellEnd"/>
+      <w:r>
+        <w:t xml:space="preserve"> </w:t>
+      </w:r>
+      <w:proofErr w:type="spellStart"/>
+      <w:r>
+        <w:t>bitcoina</w:t>
+      </w:r>
+      <w:proofErr w:type="spellEnd"/>
+      <w:r>
+        <w:t xml:space="preserve">, wysyłając podany </w:t>
+      </w:r>
+      <w:proofErr w:type="spellStart"/>
+      <w:r>
+        <w:t>hash</w:t>
+      </w:r>
+      <w:proofErr w:type="spellEnd"/>
+      <w:r>
+        <w:t xml:space="preserve"> jako parametr i  otrzymuje w odpowiedzi obiekt reprezentujący blok. Obiekt ten zawiera między innymi:</w:t>
       </w:r>
     </w:p>
-    <w:p w14:noSpellErr="1">
+    <w:p>
+      <w:pPr>
+        <w:spacing w:line="257" w:lineRule="auto"/>
+      </w:pPr>
+      <w:r>
+        <w:t>•</w:t>
+      </w:r>
+      <w:r>
+        <w:tab/>
+      </w:r>
+      <w:proofErr w:type="spellStart"/>
+      <w:r>
+        <w:t>hash</w:t>
+      </w:r>
+      <w:proofErr w:type="spellEnd"/>
+      <w:r>
+        <w:t xml:space="preserve"> reprezentujący blok</w:t>
+      </w:r>
+    </w:p>
+    <w:p>
+      <w:pPr>
+        <w:spacing w:line="257" w:lineRule="auto"/>
+      </w:pPr>
+      <w:r>
+        <w:t>•</w:t>
+      </w:r>
+      <w:r>
+        <w:tab/>
+        <w:t>rozmiar bloku</w:t>
+      </w:r>
+    </w:p>
+    <w:p>
+      <w:pPr>
+        <w:spacing w:line="257" w:lineRule="auto"/>
+      </w:pPr>
+      <w:r>
+        <w:t>•</w:t>
+      </w:r>
+      <w:r>
+        <w:tab/>
+        <w:t>wysokość bloku</w:t>
+      </w:r>
+    </w:p>
+    <w:p>
+      <w:pPr>
+        <w:spacing w:line="257" w:lineRule="auto"/>
+      </w:pPr>
+      <w:r>
+        <w:t>•</w:t>
+      </w:r>
+      <w:r>
+        <w:tab/>
+        <w:t>ilość transakcji</w:t>
+      </w:r>
+    </w:p>
+    <w:p>
+      <w:pPr>
+        <w:spacing w:line="257" w:lineRule="auto"/>
+      </w:pPr>
+      <w:r>
+        <w:t>•</w:t>
+      </w:r>
+      <w:r>
+        <w:tab/>
+      </w:r>
+      <w:proofErr w:type="spellStart"/>
+      <w:r>
+        <w:t>hash</w:t>
+      </w:r>
+      <w:proofErr w:type="spellEnd"/>
+      <w:r>
+        <w:t xml:space="preserve"> poprzedzającego bloku w łańcuchu</w:t>
+      </w:r>
+    </w:p>
+    <w:p>
+      <w:pPr>
+        <w:spacing w:line="257" w:lineRule="auto"/>
+      </w:pPr>
+      <w:r>
+        <w:t>•</w:t>
+      </w:r>
+      <w:r>
+        <w:tab/>
+        <w:t xml:space="preserve">tablicę </w:t>
+      </w:r>
+      <w:proofErr w:type="spellStart"/>
+      <w:r>
+        <w:t>hashów</w:t>
+      </w:r>
+      <w:proofErr w:type="spellEnd"/>
+      <w:r>
+        <w:t xml:space="preserve"> transakcji </w:t>
+      </w:r>
+    </w:p>
+    <w:p>
+      <w:pPr>
+        <w:spacing w:line="257" w:lineRule="auto"/>
+      </w:pPr>
+      <w:r>
+        <w:t>obiekt bloku jest wypisywany w konsoli</w:t>
+      </w:r>
+      <w:r>
+        <w:t>.</w:t>
+      </w:r>
+    </w:p>
+    <w:p>
       <w:pPr>
         <w:pStyle w:val="Rozdzia"/>
       </w:pPr>
-      <w:bookmarkStart w:name="_Toc59113042" w:id="8"/>
-      <w:r>
-        <w:rPr/>
-        <w:t>Harmonogram (wykres Gantta)</w:t>
+      <w:bookmarkStart w:id="8" w:name="_Toc62755910"/>
+      <w:r>
+        <w:t>Używane biblioteki</w:t>
       </w:r>
       <w:bookmarkEnd w:id="8"/>
     </w:p>
-    <w:p w14:noSpellErr="1">
-      <w:pPr>
-        <w:pStyle w:val="Normalny"/>
-      </w:pPr>
-      <w:r>
+    <w:p>
+      <w:r>
+        <w:t>W projekcie używana jest biblioteka</w:t>
+      </w:r>
+      <w:r>
+        <w:t xml:space="preserve"> Javy</w:t>
+      </w:r>
+      <w:r>
+        <w:t xml:space="preserve"> Netty. Jest to </w:t>
+      </w:r>
+      <w:proofErr w:type="spellStart"/>
+      <w:r>
+        <w:t>framework</w:t>
+      </w:r>
+      <w:proofErr w:type="spellEnd"/>
+      <w:r>
+        <w:t xml:space="preserve"> umożliwiający</w:t>
+      </w:r>
+      <w:r>
+        <w:t xml:space="preserve"> </w:t>
+      </w:r>
+      <w:r>
+        <w:t xml:space="preserve">pisanie aplikacji sieciowych klient-serwer. Ułatwia </w:t>
+      </w:r>
+      <w:r>
+        <w:t xml:space="preserve">obsługę połączeń TCP nie blokując jednocześnie wykonania innych wątków programu. Program </w:t>
+      </w:r>
+      <w:proofErr w:type="spellStart"/>
+      <w:r>
+        <w:t>BitLab</w:t>
+      </w:r>
+      <w:proofErr w:type="spellEnd"/>
+      <w:r>
+        <w:t xml:space="preserve"> używa jej do połączeń z </w:t>
+      </w:r>
+      <w:proofErr w:type="spellStart"/>
+      <w:r>
+        <w:t>peerami</w:t>
+      </w:r>
+      <w:proofErr w:type="spellEnd"/>
+      <w:r>
+        <w:t>.</w:t>
+      </w:r>
+    </w:p>
+    <w:p>
+      <w:pPr>
+        <w:pStyle w:val="Rozdzia"/>
+      </w:pPr>
+      <w:bookmarkStart w:id="9" w:name="_Toc62755911"/>
+      <w:r>
+        <w:lastRenderedPageBreak/>
+        <w:t>Harmonogram (wykres Gantta)</w:t>
+      </w:r>
+      <w:bookmarkEnd w:id="9"/>
+    </w:p>
+    <w:p>
+      <w:r>
+        <w:rPr>
+          <w:noProof/>
+        </w:rPr>
         <w:drawing>
-          <wp:inline wp14:editId="5E4EE8B4" wp14:anchorId="5AF112A3">
+          <wp:inline distT="0" distB="0" distL="0" distR="0" wp14:anchorId="5AF112A3" wp14:editId="5E4EE8B4">
             <wp:extent cx="5764808" cy="3978129"/>
             <wp:effectExtent l="0" t="0" r="0" b="0"/>
-            <wp:docPr id="270731012" name="Obraz 3" descr="Obraz zawierający stół&#10;&#10;Opis wygenerowany automatycznie" title=""/>
+            <wp:docPr id="270731012" name="Obraz 3" descr="Obraz zawierający stół&#10;&#10;Opis wygenerowany automatycznie"/>
             <wp:cNvGraphicFramePr>
-              <a:graphicFrameLocks noChangeAspect="1"/>
+              <a:graphicFrameLocks xmlns:a="http://schemas.openxmlformats.org/drawingml/2006/main" noChangeAspect="1"/>
             </wp:cNvGraphicFramePr>
-            <a:graphic>
+            <a:graphic xmlns:a="http://schemas.openxmlformats.org/drawingml/2006/main">
               <a:graphicData uri="http://schemas.openxmlformats.org/drawingml/2006/picture">
-                <pic:pic>
+                <pic:pic xmlns:pic="http://schemas.openxmlformats.org/drawingml/2006/picture">
                   <pic:nvPicPr>
                     <pic:cNvPr id="0" name="Obraz 3"/>
                     <pic:cNvPicPr/>
                   </pic:nvPicPr>
                   <pic:blipFill>
-                    <a:blip r:embed="R32182f1d11994cb9">
-                      <a:extLst xmlns:a="http://schemas.openxmlformats.org/drawingml/2006/main">
+                    <a:blip r:embed="rId17">
+                      <a:extLst>
                         <a:ext uri="{28A0092B-C50C-407E-A947-70E740481C1C}">
                           <a14:useLocalDpi xmlns:a14="http://schemas.microsoft.com/office/drawing/2010/main" val="0"/>
                         </a:ext>
@@ -2083,7 +2338,7 @@
                     </a:stretch>
                   </pic:blipFill>
                   <pic:spPr>
-                    <a:xfrm rot="0" flipH="0" flipV="0">
+                    <a:xfrm>
                       <a:off x="0" y="0"/>
                       <a:ext cx="5764808" cy="3978129"/>
                     </a:xfrm>
@@ -2101,7 +2356,7 @@
     <w:sectPr>
       <w:headerReference w:type="default" r:id="rId18"/>
       <w:footerReference w:type="default" r:id="rId19"/>
-      <w:pgSz w:w="11906" w:h="16838" w:orient="portrait"/>
+      <w:pgSz w:w="11906" w:h="16838"/>
       <w:pgMar w:top="1417" w:right="1417" w:bottom="1417" w:left="1417" w:header="708" w:footer="708" w:gutter="0"/>
       <w:pgNumType w:start="0"/>
       <w:cols w:space="708"/>
@@ -2147,6 +2402,7 @@
         <w:docPartUnique/>
       </w:docPartObj>
     </w:sdtPr>
+    <w:sdtEndPr/>
     <w:sdtContent>
       <w:p>
         <w:pPr>
@@ -2217,9 +2473,11 @@
 
 <file path=word/numbering.xml><?xml version="1.0" encoding="utf-8"?>
 <w:numbering xmlns:wpc="http://schemas.microsoft.com/office/word/2010/wordprocessingCanvas" xmlns:cx="http://schemas.microsoft.com/office/drawing/2014/chartex" xmlns:cx1="http://schemas.microsoft.com/office/drawing/2015/9/8/chartex" xmlns:cx2="http://schemas.microsoft.com/office/drawing/2015/10/21/chartex" xmlns:cx3="http://schemas.microsoft.com/office/drawing/2016/5/9/chartex" xmlns:cx4="http://schemas.microsoft.com/office/drawing/2016/5/10/chartex" xmlns:cx5="http://schemas.microsoft.com/office/drawing/2016/5/11/chartex" xmlns:cx6="http://schemas.microsoft.com/office/drawing/2016/5/12/chartex" xmlns:cx7="http://schemas.microsoft.com/office/drawing/2016/5/13/chartex" xmlns:cx8="http://schemas.microsoft.com/office/drawing/2016/5/14/chartex" xmlns:mc="http://schemas.openxmlformats.org/markup-compatibility/2006" xmlns:aink="http://schemas.microsoft.com/office/drawing/2016/ink" xmlns:am3d="http://schemas.microsoft.com/office/drawing/2017/model3d" xmlns:o="urn:schemas-microsoft-com:office:office" xmlns:r="http://schemas.openxmlformats.org/officeDocument/2006/relationships" xmlns:m="http://schemas.openxmlformats.org/officeDocument/2006/math" xmlns:v="urn:schemas-microsoft-com:vml" xmlns:wp14="http://schemas.microsoft.com/office/word/2010/wordprocessingDrawing" xmlns:wp="http://schemas.openxmlformats.org/drawingml/2006/wordprocessingDrawing" xmlns:w10="urn:schemas-microsoft-com:office:word" xmlns:w="http://schemas.openxmlformats.org/wordprocessingml/2006/main" xmlns:w14="http://schemas.microsoft.com/office/word/2010/wordml" xmlns:w15="http://schemas.microsoft.com/office/word/2012/wordml" xmlns:w16cex="http://schemas.microsoft.com/office/word/2018/wordml/cex" xmlns:w16cid="http://schemas.microsoft.com/office/word/2016/wordml/cid" xmlns:w16="http://schemas.microsoft.com/office/word/2018/wordml" xmlns:w16se="http://schemas.microsoft.com/office/word/2015/wordml/symex" xmlns:wpg="http://schemas.microsoft.com/office/word/2010/wordprocessingGroup" xmlns:wpi="http://schemas.microsoft.com/office/word/2010/wordprocessingInk" xmlns:wne="http://schemas.microsoft.com/office/word/2006/wordml" xmlns:wps="http://schemas.microsoft.com/office/word/2010/wordprocessingShape" mc:Ignorable="w14 w15 w16se w16cid w16 w16cex wp14">
-  <w:abstractNum xmlns:w="http://schemas.openxmlformats.org/wordprocessingml/2006/main" w:abstractNumId="2">
-    <w:multiLevelType xmlns:w="http://schemas.openxmlformats.org/wordprocessingml/2006/main" w:val="hybridMultilevel"/>
-    <w:lvl xmlns:w="http://schemas.openxmlformats.org/wordprocessingml/2006/main" w:ilvl="0">
+  <w:abstractNum w:abstractNumId="0" w15:restartNumberingAfterBreak="0">
+    <w:nsid w:val="035C11A9"/>
+    <w:multiLevelType w:val="hybridMultilevel"/>
+    <w:tmpl w:val="763437FE"/>
+    <w:lvl w:ilvl="0" w:tplc="86027646">
       <w:start w:val="1"/>
       <w:numFmt w:val="bullet"/>
       <w:lvlText w:val="·"/>
@@ -2228,10 +2486,10 @@
         <w:ind w:left="720" w:hanging="360"/>
       </w:pPr>
       <w:rPr>
-        <w:rFonts w:hint="default" w:ascii="Symbol" w:hAnsi="Symbol"/>
+        <w:rFonts w:ascii="Symbol" w:hAnsi="Symbol" w:hint="default"/>
       </w:rPr>
     </w:lvl>
-    <w:lvl xmlns:w="http://schemas.openxmlformats.org/wordprocessingml/2006/main" w:ilvl="1">
+    <w:lvl w:ilvl="1" w:tplc="C5D4E754">
       <w:start w:val="1"/>
       <w:numFmt w:val="bullet"/>
       <w:lvlText w:val="o"/>
@@ -2240,10 +2498,10 @@
         <w:ind w:left="1440" w:hanging="360"/>
       </w:pPr>
       <w:rPr>
-        <w:rFonts w:hint="default" w:ascii="Courier New" w:hAnsi="Courier New"/>
+        <w:rFonts w:ascii="Courier New" w:hAnsi="Courier New" w:hint="default"/>
       </w:rPr>
     </w:lvl>
-    <w:lvl xmlns:w="http://schemas.openxmlformats.org/wordprocessingml/2006/main" w:ilvl="2">
+    <w:lvl w:ilvl="2" w:tplc="0434B008">
       <w:start w:val="1"/>
       <w:numFmt w:val="bullet"/>
       <w:lvlText w:val=""/>
@@ -2252,10 +2510,10 @@
         <w:ind w:left="2160" w:hanging="360"/>
       </w:pPr>
       <w:rPr>
-        <w:rFonts w:hint="default" w:ascii="Wingdings" w:hAnsi="Wingdings"/>
+        <w:rFonts w:ascii="Wingdings" w:hAnsi="Wingdings" w:hint="default"/>
       </w:rPr>
     </w:lvl>
-    <w:lvl xmlns:w="http://schemas.openxmlformats.org/wordprocessingml/2006/main" w:ilvl="3">
+    <w:lvl w:ilvl="3" w:tplc="C0CAA94E">
       <w:start w:val="1"/>
       <w:numFmt w:val="bullet"/>
       <w:lvlText w:val=""/>
@@ -2264,10 +2522,10 @@
         <w:ind w:left="2880" w:hanging="360"/>
       </w:pPr>
       <w:rPr>
-        <w:rFonts w:hint="default" w:ascii="Symbol" w:hAnsi="Symbol"/>
+        <w:rFonts w:ascii="Symbol" w:hAnsi="Symbol" w:hint="default"/>
       </w:rPr>
     </w:lvl>
-    <w:lvl xmlns:w="http://schemas.openxmlformats.org/wordprocessingml/2006/main" w:ilvl="4">
+    <w:lvl w:ilvl="4" w:tplc="AA365F7A">
       <w:start w:val="1"/>
       <w:numFmt w:val="bullet"/>
       <w:lvlText w:val="o"/>
@@ -2276,10 +2534,10 @@
         <w:ind w:left="3600" w:hanging="360"/>
       </w:pPr>
       <w:rPr>
-        <w:rFonts w:hint="default" w:ascii="Courier New" w:hAnsi="Courier New"/>
+        <w:rFonts w:ascii="Courier New" w:hAnsi="Courier New" w:hint="default"/>
       </w:rPr>
     </w:lvl>
-    <w:lvl xmlns:w="http://schemas.openxmlformats.org/wordprocessingml/2006/main" w:ilvl="5">
+    <w:lvl w:ilvl="5" w:tplc="3C727566">
       <w:start w:val="1"/>
       <w:numFmt w:val="bullet"/>
       <w:lvlText w:val=""/>
@@ -2288,10 +2546,10 @@
         <w:ind w:left="4320" w:hanging="360"/>
       </w:pPr>
       <w:rPr>
-        <w:rFonts w:hint="default" w:ascii="Wingdings" w:hAnsi="Wingdings"/>
+        <w:rFonts w:ascii="Wingdings" w:hAnsi="Wingdings" w:hint="default"/>
       </w:rPr>
     </w:lvl>
-    <w:lvl xmlns:w="http://schemas.openxmlformats.org/wordprocessingml/2006/main" w:ilvl="6">
+    <w:lvl w:ilvl="6" w:tplc="6832E4B8">
       <w:start w:val="1"/>
       <w:numFmt w:val="bullet"/>
       <w:lvlText w:val=""/>
@@ -2300,10 +2558,10 @@
         <w:ind w:left="5040" w:hanging="360"/>
       </w:pPr>
       <w:rPr>
-        <w:rFonts w:hint="default" w:ascii="Symbol" w:hAnsi="Symbol"/>
+        <w:rFonts w:ascii="Symbol" w:hAnsi="Symbol" w:hint="default"/>
       </w:rPr>
     </w:lvl>
-    <w:lvl xmlns:w="http://schemas.openxmlformats.org/wordprocessingml/2006/main" w:ilvl="7">
+    <w:lvl w:ilvl="7" w:tplc="1E18C9EE">
       <w:start w:val="1"/>
       <w:numFmt w:val="bullet"/>
       <w:lvlText w:val="o"/>
@@ -2312,10 +2570,10 @@
         <w:ind w:left="5760" w:hanging="360"/>
       </w:pPr>
       <w:rPr>
-        <w:rFonts w:hint="default" w:ascii="Courier New" w:hAnsi="Courier New"/>
+        <w:rFonts w:ascii="Courier New" w:hAnsi="Courier New" w:hint="default"/>
       </w:rPr>
     </w:lvl>
-    <w:lvl xmlns:w="http://schemas.openxmlformats.org/wordprocessingml/2006/main" w:ilvl="8">
+    <w:lvl w:ilvl="8" w:tplc="2F2E7FB2">
       <w:start w:val="1"/>
       <w:numFmt w:val="bullet"/>
       <w:lvlText w:val=""/>
@@ -2324,11 +2582,11 @@
         <w:ind w:left="6480" w:hanging="360"/>
       </w:pPr>
       <w:rPr>
-        <w:rFonts w:hint="default" w:ascii="Wingdings" w:hAnsi="Wingdings"/>
+        <w:rFonts w:ascii="Wingdings" w:hAnsi="Wingdings" w:hint="default"/>
       </w:rPr>
     </w:lvl>
   </w:abstractNum>
-  <w:abstractNum w:abstractNumId="0" w15:restartNumberingAfterBreak="0">
+  <w:abstractNum w:abstractNumId="1" w15:restartNumberingAfterBreak="0">
     <w:nsid w:val="0BA444ED"/>
     <w:multiLevelType w:val="hybridMultilevel"/>
     <w:tmpl w:val="2362BD6A"/>
@@ -2341,7 +2599,7 @@
         <w:ind w:left="502" w:hanging="360"/>
       </w:pPr>
       <w:rPr>
-        <w:rFonts w:hint="default" w:ascii="Symbol" w:hAnsi="Symbol"/>
+        <w:rFonts w:ascii="Symbol" w:hAnsi="Symbol" w:hint="default"/>
         <w:color w:val="auto"/>
       </w:rPr>
     </w:lvl>
@@ -2354,7 +2612,7 @@
         <w:ind w:left="1440" w:hanging="360"/>
       </w:pPr>
       <w:rPr>
-        <w:rFonts w:hint="default" w:ascii="Courier New" w:hAnsi="Courier New" w:cs="Courier New"/>
+        <w:rFonts w:ascii="Courier New" w:hAnsi="Courier New" w:cs="Courier New" w:hint="default"/>
       </w:rPr>
     </w:lvl>
     <w:lvl w:ilvl="2" w:tplc="04150005" w:tentative="1">
@@ -2366,7 +2624,7 @@
         <w:ind w:left="2160" w:hanging="360"/>
       </w:pPr>
       <w:rPr>
-        <w:rFonts w:hint="default" w:ascii="Wingdings" w:hAnsi="Wingdings"/>
+        <w:rFonts w:ascii="Wingdings" w:hAnsi="Wingdings" w:hint="default"/>
       </w:rPr>
     </w:lvl>
     <w:lvl w:ilvl="3" w:tplc="04150001" w:tentative="1">
@@ -2378,7 +2636,7 @@
         <w:ind w:left="2880" w:hanging="360"/>
       </w:pPr>
       <w:rPr>
-        <w:rFonts w:hint="default" w:ascii="Symbol" w:hAnsi="Symbol"/>
+        <w:rFonts w:ascii="Symbol" w:hAnsi="Symbol" w:hint="default"/>
       </w:rPr>
     </w:lvl>
     <w:lvl w:ilvl="4" w:tplc="04150003" w:tentative="1">
@@ -2390,7 +2648,7 @@
         <w:ind w:left="3600" w:hanging="360"/>
       </w:pPr>
       <w:rPr>
-        <w:rFonts w:hint="default" w:ascii="Courier New" w:hAnsi="Courier New" w:cs="Courier New"/>
+        <w:rFonts w:ascii="Courier New" w:hAnsi="Courier New" w:cs="Courier New" w:hint="default"/>
       </w:rPr>
     </w:lvl>
     <w:lvl w:ilvl="5" w:tplc="04150005" w:tentative="1">
@@ -2402,7 +2660,7 @@
         <w:ind w:left="4320" w:hanging="360"/>
       </w:pPr>
       <w:rPr>
-        <w:rFonts w:hint="default" w:ascii="Wingdings" w:hAnsi="Wingdings"/>
+        <w:rFonts w:ascii="Wingdings" w:hAnsi="Wingdings" w:hint="default"/>
       </w:rPr>
     </w:lvl>
     <w:lvl w:ilvl="6" w:tplc="04150001" w:tentative="1">
@@ -2414,7 +2672,7 @@
         <w:ind w:left="5040" w:hanging="360"/>
       </w:pPr>
       <w:rPr>
-        <w:rFonts w:hint="default" w:ascii="Symbol" w:hAnsi="Symbol"/>
+        <w:rFonts w:ascii="Symbol" w:hAnsi="Symbol" w:hint="default"/>
       </w:rPr>
     </w:lvl>
     <w:lvl w:ilvl="7" w:tplc="04150003" w:tentative="1">
@@ -2426,7 +2684,7 @@
         <w:ind w:left="5760" w:hanging="360"/>
       </w:pPr>
       <w:rPr>
-        <w:rFonts w:hint="default" w:ascii="Courier New" w:hAnsi="Courier New" w:cs="Courier New"/>
+        <w:rFonts w:ascii="Courier New" w:hAnsi="Courier New" w:cs="Courier New" w:hint="default"/>
       </w:rPr>
     </w:lvl>
     <w:lvl w:ilvl="8" w:tplc="04150005" w:tentative="1">
@@ -2438,11 +2696,11 @@
         <w:ind w:left="6480" w:hanging="360"/>
       </w:pPr>
       <w:rPr>
-        <w:rFonts w:hint="default" w:ascii="Wingdings" w:hAnsi="Wingdings"/>
+        <w:rFonts w:ascii="Wingdings" w:hAnsi="Wingdings" w:hint="default"/>
       </w:rPr>
     </w:lvl>
   </w:abstractNum>
-  <w:abstractNum w:abstractNumId="1" w15:restartNumberingAfterBreak="0">
+  <w:abstractNum w:abstractNumId="2" w15:restartNumberingAfterBreak="0">
     <w:nsid w:val="5BA816BE"/>
     <w:multiLevelType w:val="hybridMultilevel"/>
     <w:tmpl w:val="74A084B2"/>
@@ -2531,14 +2789,14 @@
       </w:pPr>
     </w:lvl>
   </w:abstractNum>
-  <w:num w:numId="3">
+  <w:num w:numId="1">
+    <w:abstractNumId w:val="0"/>
+  </w:num>
+  <w:num w:numId="2">
     <w:abstractNumId w:val="2"/>
   </w:num>
-  <w:num w:numId="1">
+  <w:num w:numId="3">
     <w:abstractNumId w:val="1"/>
-  </w:num>
-  <w:num w:numId="2">
-    <w:abstractNumId w:val="0"/>
   </w:num>
 </w:numbering>
 </file>
@@ -2548,7 +2806,7 @@
   <w:docDefaults>
     <w:rPrDefault>
       <w:rPr>
-        <w:rFonts w:asciiTheme="minorHAnsi" w:hAnsiTheme="minorHAnsi" w:eastAsiaTheme="minorHAnsi" w:cstheme="minorBidi"/>
+        <w:rFonts w:asciiTheme="minorHAnsi" w:eastAsiaTheme="minorHAnsi" w:hAnsiTheme="minorHAnsi" w:cstheme="minorBidi"/>
         <w:sz w:val="22"/>
         <w:szCs w:val="22"/>
         <w:lang w:val="pl-PL" w:eastAsia="en-US" w:bidi="ar-SA"/>
@@ -2563,14 +2821,14 @@
   <w:latentStyles w:defLockedState="0" w:defUIPriority="99" w:defSemiHidden="0" w:defUnhideWhenUsed="0" w:defQFormat="0" w:count="376">
     <w:lsdException w:name="Normal" w:uiPriority="0" w:qFormat="1"/>
     <w:lsdException w:name="heading 1" w:uiPriority="9" w:qFormat="1"/>
-    <w:lsdException w:name="heading 2" w:uiPriority="9" w:semiHidden="1" w:unhideWhenUsed="1" w:qFormat="1"/>
-    <w:lsdException w:name="heading 3" w:uiPriority="9" w:semiHidden="1" w:unhideWhenUsed="1" w:qFormat="1"/>
-    <w:lsdException w:name="heading 4" w:uiPriority="9" w:semiHidden="1" w:unhideWhenUsed="1" w:qFormat="1"/>
-    <w:lsdException w:name="heading 5" w:uiPriority="9" w:semiHidden="1" w:unhideWhenUsed="1" w:qFormat="1"/>
-    <w:lsdException w:name="heading 6" w:uiPriority="9" w:semiHidden="1" w:unhideWhenUsed="1" w:qFormat="1"/>
-    <w:lsdException w:name="heading 7" w:uiPriority="9" w:semiHidden="1" w:unhideWhenUsed="1" w:qFormat="1"/>
-    <w:lsdException w:name="heading 8" w:uiPriority="9" w:semiHidden="1" w:unhideWhenUsed="1" w:qFormat="1"/>
-    <w:lsdException w:name="heading 9" w:uiPriority="9" w:semiHidden="1" w:unhideWhenUsed="1" w:qFormat="1"/>
+    <w:lsdException w:name="heading 2" w:semiHidden="1" w:uiPriority="9" w:unhideWhenUsed="1" w:qFormat="1"/>
+    <w:lsdException w:name="heading 3" w:semiHidden="1" w:uiPriority="9" w:unhideWhenUsed="1" w:qFormat="1"/>
+    <w:lsdException w:name="heading 4" w:semiHidden="1" w:uiPriority="9" w:unhideWhenUsed="1" w:qFormat="1"/>
+    <w:lsdException w:name="heading 5" w:semiHidden="1" w:uiPriority="9" w:unhideWhenUsed="1" w:qFormat="1"/>
+    <w:lsdException w:name="heading 6" w:semiHidden="1" w:uiPriority="9" w:unhideWhenUsed="1" w:qFormat="1"/>
+    <w:lsdException w:name="heading 7" w:semiHidden="1" w:uiPriority="9" w:unhideWhenUsed="1" w:qFormat="1"/>
+    <w:lsdException w:name="heading 8" w:semiHidden="1" w:uiPriority="9" w:unhideWhenUsed="1" w:qFormat="1"/>
+    <w:lsdException w:name="heading 9" w:semiHidden="1" w:uiPriority="9" w:unhideWhenUsed="1" w:qFormat="1"/>
     <w:lsdException w:name="index 1" w:semiHidden="1" w:unhideWhenUsed="1"/>
     <w:lsdException w:name="index 2" w:semiHidden="1" w:unhideWhenUsed="1"/>
     <w:lsdException w:name="index 3" w:semiHidden="1" w:unhideWhenUsed="1"/>
@@ -2580,22 +2838,22 @@
     <w:lsdException w:name="index 7" w:semiHidden="1" w:unhideWhenUsed="1"/>
     <w:lsdException w:name="index 8" w:semiHidden="1" w:unhideWhenUsed="1"/>
     <w:lsdException w:name="index 9" w:semiHidden="1" w:unhideWhenUsed="1"/>
-    <w:lsdException w:name="toc 1" w:uiPriority="39" w:semiHidden="1" w:unhideWhenUsed="1"/>
-    <w:lsdException w:name="toc 2" w:uiPriority="39" w:semiHidden="1" w:unhideWhenUsed="1"/>
-    <w:lsdException w:name="toc 3" w:uiPriority="39" w:semiHidden="1" w:unhideWhenUsed="1"/>
-    <w:lsdException w:name="toc 4" w:uiPriority="39" w:semiHidden="1" w:unhideWhenUsed="1"/>
-    <w:lsdException w:name="toc 5" w:uiPriority="39" w:semiHidden="1" w:unhideWhenUsed="1"/>
-    <w:lsdException w:name="toc 6" w:uiPriority="39" w:semiHidden="1" w:unhideWhenUsed="1"/>
-    <w:lsdException w:name="toc 7" w:uiPriority="39" w:semiHidden="1" w:unhideWhenUsed="1"/>
-    <w:lsdException w:name="toc 8" w:uiPriority="39" w:semiHidden="1" w:unhideWhenUsed="1"/>
-    <w:lsdException w:name="toc 9" w:uiPriority="39" w:semiHidden="1" w:unhideWhenUsed="1"/>
+    <w:lsdException w:name="toc 1" w:semiHidden="1" w:uiPriority="39" w:unhideWhenUsed="1"/>
+    <w:lsdException w:name="toc 2" w:semiHidden="1" w:uiPriority="39" w:unhideWhenUsed="1"/>
+    <w:lsdException w:name="toc 3" w:semiHidden="1" w:uiPriority="39" w:unhideWhenUsed="1"/>
+    <w:lsdException w:name="toc 4" w:semiHidden="1" w:uiPriority="39" w:unhideWhenUsed="1"/>
+    <w:lsdException w:name="toc 5" w:semiHidden="1" w:uiPriority="39" w:unhideWhenUsed="1"/>
+    <w:lsdException w:name="toc 6" w:semiHidden="1" w:uiPriority="39" w:unhideWhenUsed="1"/>
+    <w:lsdException w:name="toc 7" w:semiHidden="1" w:uiPriority="39" w:unhideWhenUsed="1"/>
+    <w:lsdException w:name="toc 8" w:semiHidden="1" w:uiPriority="39" w:unhideWhenUsed="1"/>
+    <w:lsdException w:name="toc 9" w:semiHidden="1" w:uiPriority="39" w:unhideWhenUsed="1"/>
     <w:lsdException w:name="Normal Indent" w:semiHidden="1" w:unhideWhenUsed="1"/>
     <w:lsdException w:name="footnote text" w:semiHidden="1" w:unhideWhenUsed="1"/>
     <w:lsdException w:name="annotation text" w:semiHidden="1" w:unhideWhenUsed="1"/>
     <w:lsdException w:name="header" w:semiHidden="1" w:unhideWhenUsed="1"/>
     <w:lsdException w:name="footer" w:semiHidden="1" w:unhideWhenUsed="1"/>
     <w:lsdException w:name="index heading" w:semiHidden="1" w:unhideWhenUsed="1"/>
-    <w:lsdException w:name="caption" w:uiPriority="35" w:semiHidden="1" w:unhideWhenUsed="1" w:qFormat="1"/>
+    <w:lsdException w:name="caption" w:semiHidden="1" w:uiPriority="35" w:unhideWhenUsed="1" w:qFormat="1"/>
     <w:lsdException w:name="table of figures" w:semiHidden="1" w:unhideWhenUsed="1"/>
     <w:lsdException w:name="envelope address" w:semiHidden="1" w:unhideWhenUsed="1"/>
     <w:lsdException w:name="envelope return" w:semiHidden="1" w:unhideWhenUsed="1"/>
@@ -2626,7 +2884,7 @@
     <w:lsdException w:name="Title" w:uiPriority="10" w:qFormat="1"/>
     <w:lsdException w:name="Closing" w:semiHidden="1" w:unhideWhenUsed="1"/>
     <w:lsdException w:name="Signature" w:semiHidden="1" w:unhideWhenUsed="1"/>
-    <w:lsdException w:name="Default Paragraph Font" w:uiPriority="1" w:semiHidden="1" w:unhideWhenUsed="1"/>
+    <w:lsdException w:name="Default Paragraph Font" w:semiHidden="1" w:uiPriority="1" w:unhideWhenUsed="1"/>
     <w:lsdException w:name="Body Text" w:semiHidden="1" w:unhideWhenUsed="1"/>
     <w:lsdException w:name="Body Text Indent" w:semiHidden="1" w:unhideWhenUsed="1"/>
     <w:lsdException w:name="List Continue" w:semiHidden="1" w:unhideWhenUsed="1"/>
@@ -2826,8 +3084,8 @@
     <w:lsdException w:name="Subtle Reference" w:uiPriority="31" w:qFormat="1"/>
     <w:lsdException w:name="Intense Reference" w:uiPriority="32" w:qFormat="1"/>
     <w:lsdException w:name="Book Title" w:uiPriority="33" w:qFormat="1"/>
-    <w:lsdException w:name="Bibliography" w:uiPriority="37" w:semiHidden="1" w:unhideWhenUsed="1"/>
-    <w:lsdException w:name="TOC Heading" w:uiPriority="39" w:semiHidden="1" w:unhideWhenUsed="1" w:qFormat="1"/>
+    <w:lsdException w:name="Bibliography" w:semiHidden="1" w:uiPriority="37" w:unhideWhenUsed="1"/>
+    <w:lsdException w:name="TOC Heading" w:semiHidden="1" w:uiPriority="39" w:unhideWhenUsed="1" w:qFormat="1"/>
     <w:lsdException w:name="Plain Table 1" w:uiPriority="41"/>
     <w:lsdException w:name="Plain Table 2" w:uiPriority="42"/>
     <w:lsdException w:name="Plain Table 3" w:uiPriority="43"/>
@@ -2938,7 +3196,7 @@
     <w:lsdException w:name="Unresolved Mention" w:semiHidden="1" w:unhideWhenUsed="1"/>
     <w:lsdException w:name="Smart Link" w:semiHidden="1" w:unhideWhenUsed="1"/>
   </w:latentStyles>
-  <w:style w:type="paragraph" w:styleId="Normalny" w:default="1">
+  <w:style w:type="paragraph" w:default="1" w:styleId="Normalny">
     <w:name w:val="Normal"/>
     <w:qFormat/>
     <w:rsid w:val="007708EC"/>
@@ -2966,7 +3224,7 @@
       <w:outlineLvl w:val="0"/>
     </w:pPr>
     <w:rPr>
-      <w:rFonts w:asciiTheme="majorHAnsi" w:hAnsiTheme="majorHAnsi" w:eastAsiaTheme="majorEastAsia" w:cstheme="majorBidi"/>
+      <w:rFonts w:asciiTheme="majorHAnsi" w:eastAsiaTheme="majorEastAsia" w:hAnsiTheme="majorHAnsi" w:cstheme="majorBidi"/>
       <w:color w:val="2F5496" w:themeColor="accent1" w:themeShade="BF"/>
       <w:sz w:val="32"/>
       <w:szCs w:val="32"/>
@@ -2988,18 +3246,39 @@
       <w:outlineLvl w:val="1"/>
     </w:pPr>
     <w:rPr>
-      <w:rFonts w:asciiTheme="majorHAnsi" w:hAnsiTheme="majorHAnsi" w:eastAsiaTheme="majorEastAsia" w:cstheme="majorBidi"/>
+      <w:rFonts w:asciiTheme="majorHAnsi" w:eastAsiaTheme="majorEastAsia" w:hAnsiTheme="majorHAnsi" w:cstheme="majorBidi"/>
       <w:color w:val="2F5496" w:themeColor="accent1" w:themeShade="BF"/>
       <w:sz w:val="26"/>
       <w:szCs w:val="26"/>
     </w:rPr>
   </w:style>
-  <w:style w:type="character" w:styleId="Domylnaczcionkaakapitu" w:default="1">
+  <w:style w:type="paragraph" w:styleId="Nagwek3">
+    <w:name w:val="heading 3"/>
+    <w:basedOn w:val="Normalny"/>
+    <w:next w:val="Normalny"/>
+    <w:link w:val="Nagwek3Znak"/>
+    <w:uiPriority w:val="9"/>
+    <w:unhideWhenUsed/>
+    <w:qFormat/>
+    <w:rsid w:val="008063B4"/>
+    <w:pPr>
+      <w:keepNext/>
+      <w:keepLines/>
+      <w:spacing w:before="40" w:after="0"/>
+      <w:outlineLvl w:val="2"/>
+    </w:pPr>
+    <w:rPr>
+      <w:rFonts w:asciiTheme="majorHAnsi" w:eastAsiaTheme="majorEastAsia" w:hAnsiTheme="majorHAnsi" w:cstheme="majorBidi"/>
+      <w:color w:val="1F3763" w:themeColor="accent1" w:themeShade="7F"/>
+    </w:rPr>
+  </w:style>
+  <w:style w:type="character" w:default="1" w:styleId="Domylnaczcionkaakapitu">
     <w:name w:val="Default Paragraph Font"/>
     <w:uiPriority w:val="1"/>
+    <w:semiHidden/>
     <w:unhideWhenUsed/>
   </w:style>
-  <w:style w:type="table" w:styleId="Standardowy" w:default="1">
+  <w:style w:type="table" w:default="1" w:styleId="Standardowy">
     <w:name w:val="Normal Table"/>
     <w:uiPriority w:val="99"/>
     <w:semiHidden/>
@@ -3014,13 +3293,13 @@
       </w:tblCellMar>
     </w:tblPr>
   </w:style>
-  <w:style w:type="numbering" w:styleId="Bezlisty" w:default="1">
+  <w:style w:type="numbering" w:default="1" w:styleId="Bezlisty">
     <w:name w:val="No List"/>
     <w:uiPriority w:val="99"/>
     <w:semiHidden/>
     <w:unhideWhenUsed/>
   </w:style>
-  <w:style w:type="paragraph" w:styleId="Rozdzia" w:customStyle="1">
+  <w:style w:type="paragraph" w:customStyle="1" w:styleId="Rozdzia">
     <w:name w:val="Rozdział"/>
     <w:basedOn w:val="Nagwek1"/>
     <w:link w:val="RozdziaZnak"/>
@@ -3034,27 +3313,27 @@
       <w:b/>
     </w:rPr>
   </w:style>
-  <w:style w:type="character" w:styleId="RozdziaZnak" w:customStyle="1">
+  <w:style w:type="character" w:customStyle="1" w:styleId="RozdziaZnak">
     <w:name w:val="Rozdział Znak"/>
     <w:basedOn w:val="Nagwek1Znak"/>
     <w:link w:val="Rozdzia"/>
     <w:rsid w:val="008F637A"/>
     <w:rPr>
-      <w:rFonts w:ascii="Times New Roman" w:hAnsi="Times New Roman" w:eastAsiaTheme="majorEastAsia" w:cstheme="majorBidi"/>
+      <w:rFonts w:ascii="Times New Roman" w:eastAsiaTheme="majorEastAsia" w:hAnsi="Times New Roman" w:cstheme="majorBidi"/>
       <w:b/>
       <w:color w:val="2F5496" w:themeColor="accent1" w:themeShade="BF"/>
       <w:sz w:val="32"/>
       <w:szCs w:val="32"/>
     </w:rPr>
   </w:style>
-  <w:style w:type="character" w:styleId="Nagwek1Znak" w:customStyle="1">
+  <w:style w:type="character" w:customStyle="1" w:styleId="Nagwek1Znak">
     <w:name w:val="Nagłówek 1 Znak"/>
     <w:basedOn w:val="Domylnaczcionkaakapitu"/>
     <w:link w:val="Nagwek1"/>
     <w:uiPriority w:val="9"/>
     <w:rsid w:val="00475A91"/>
     <w:rPr>
-      <w:rFonts w:asciiTheme="majorHAnsi" w:hAnsiTheme="majorHAnsi" w:eastAsiaTheme="majorEastAsia" w:cstheme="majorBidi"/>
+      <w:rFonts w:asciiTheme="majorHAnsi" w:eastAsiaTheme="majorEastAsia" w:hAnsiTheme="majorHAnsi" w:cstheme="majorBidi"/>
       <w:color w:val="2F5496" w:themeColor="accent1" w:themeShade="BF"/>
       <w:sz w:val="32"/>
       <w:szCs w:val="32"/>
@@ -3073,35 +3352,35 @@
       <w:contextualSpacing/>
     </w:pPr>
     <w:rPr>
-      <w:rFonts w:asciiTheme="majorHAnsi" w:hAnsiTheme="majorHAnsi" w:eastAsiaTheme="majorEastAsia" w:cstheme="majorBidi"/>
+      <w:rFonts w:asciiTheme="majorHAnsi" w:eastAsiaTheme="majorEastAsia" w:hAnsiTheme="majorHAnsi" w:cstheme="majorBidi"/>
       <w:spacing w:val="-10"/>
       <w:kern w:val="28"/>
       <w:sz w:val="56"/>
       <w:szCs w:val="56"/>
     </w:rPr>
   </w:style>
-  <w:style w:type="character" w:styleId="TytuZnak" w:customStyle="1">
+  <w:style w:type="character" w:customStyle="1" w:styleId="TytuZnak">
     <w:name w:val="Tytuł Znak"/>
     <w:basedOn w:val="Domylnaczcionkaakapitu"/>
     <w:link w:val="Tytu"/>
     <w:uiPriority w:val="10"/>
     <w:rsid w:val="00FD0452"/>
     <w:rPr>
-      <w:rFonts w:asciiTheme="majorHAnsi" w:hAnsiTheme="majorHAnsi" w:eastAsiaTheme="majorEastAsia" w:cstheme="majorBidi"/>
+      <w:rFonts w:asciiTheme="majorHAnsi" w:eastAsiaTheme="majorEastAsia" w:hAnsiTheme="majorHAnsi" w:cstheme="majorBidi"/>
       <w:spacing w:val="-10"/>
       <w:kern w:val="28"/>
       <w:sz w:val="56"/>
       <w:szCs w:val="56"/>
     </w:rPr>
   </w:style>
-  <w:style w:type="character" w:styleId="Nagwek2Znak" w:customStyle="1">
+  <w:style w:type="character" w:customStyle="1" w:styleId="Nagwek2Znak">
     <w:name w:val="Nagłówek 2 Znak"/>
     <w:basedOn w:val="Domylnaczcionkaakapitu"/>
     <w:link w:val="Nagwek2"/>
     <w:uiPriority w:val="9"/>
     <w:rsid w:val="00FD0452"/>
     <w:rPr>
-      <w:rFonts w:asciiTheme="majorHAnsi" w:hAnsiTheme="majorHAnsi" w:eastAsiaTheme="majorEastAsia" w:cstheme="majorBidi"/>
+      <w:rFonts w:asciiTheme="majorHAnsi" w:eastAsiaTheme="majorEastAsia" w:hAnsiTheme="majorHAnsi" w:cstheme="majorBidi"/>
       <w:color w:val="2F5496" w:themeColor="accent1" w:themeShade="BF"/>
       <w:sz w:val="26"/>
       <w:szCs w:val="26"/>
@@ -3135,7 +3414,7 @@
       <w:lang w:eastAsia="pl-PL"/>
     </w:rPr>
   </w:style>
-  <w:style w:type="character" w:styleId="BezodstpwZnak" w:customStyle="1">
+  <w:style w:type="character" w:customStyle="1" w:styleId="BezodstpwZnak">
     <w:name w:val="Bez odstępów Znak"/>
     <w:basedOn w:val="Domylnaczcionkaakapitu"/>
     <w:link w:val="Bezodstpw"/>
@@ -3212,7 +3491,7 @@
       <w:spacing w:after="0" w:line="240" w:lineRule="auto"/>
     </w:pPr>
   </w:style>
-  <w:style w:type="character" w:styleId="NagwekZnak" w:customStyle="1">
+  <w:style w:type="character" w:customStyle="1" w:styleId="NagwekZnak">
     <w:name w:val="Nagłówek Znak"/>
     <w:basedOn w:val="Domylnaczcionkaakapitu"/>
     <w:link w:val="Nagwek"/>
@@ -3239,7 +3518,7 @@
       <w:spacing w:after="0" w:line="240" w:lineRule="auto"/>
     </w:pPr>
   </w:style>
-  <w:style w:type="character" w:styleId="StopkaZnak" w:customStyle="1">
+  <w:style w:type="character" w:customStyle="1" w:styleId="StopkaZnak">
     <w:name w:val="Stopka Znak"/>
     <w:basedOn w:val="Domylnaczcionkaakapitu"/>
     <w:link w:val="Stopka"/>
@@ -3260,6 +3539,32 @@
     <w:pPr>
       <w:ind w:left="720"/>
       <w:contextualSpacing/>
+    </w:pPr>
+  </w:style>
+  <w:style w:type="character" w:customStyle="1" w:styleId="Nagwek3Znak">
+    <w:name w:val="Nagłówek 3 Znak"/>
+    <w:basedOn w:val="Domylnaczcionkaakapitu"/>
+    <w:link w:val="Nagwek3"/>
+    <w:uiPriority w:val="9"/>
+    <w:rsid w:val="008063B4"/>
+    <w:rPr>
+      <w:rFonts w:asciiTheme="majorHAnsi" w:eastAsiaTheme="majorEastAsia" w:hAnsiTheme="majorHAnsi" w:cstheme="majorBidi"/>
+      <w:color w:val="1F3763" w:themeColor="accent1" w:themeShade="7F"/>
+      <w:sz w:val="24"/>
+      <w:szCs w:val="24"/>
+    </w:rPr>
+  </w:style>
+  <w:style w:type="paragraph" w:styleId="Spistreci3">
+    <w:name w:val="toc 3"/>
+    <w:basedOn w:val="Normalny"/>
+    <w:next w:val="Normalny"/>
+    <w:autoRedefine/>
+    <w:uiPriority w:val="39"/>
+    <w:unhideWhenUsed/>
+    <w:rsid w:val="008063B4"/>
+    <w:pPr>
+      <w:spacing w:after="100"/>
+      <w:ind w:left="480"/>
     </w:pPr>
   </w:style>
 </w:styles>
@@ -3376,8 +3681,10 @@
   </w:compat>
   <w:rsids>
     <w:rsidRoot w:val="00794E29"/>
+    <w:rsid w:val="001920CB"/>
     <w:rsid w:val="00794E29"/>
     <w:rsid w:val="007F10FA"/>
+    <w:rsid w:val="0096088D"/>
   </w:rsids>
   <m:mathPr>
     <m:mathFont m:val="Cambria Math"/>
@@ -3830,10 +4137,6 @@
     <w:name w:val="F81D5F5E6CBB4D8D9ABA8A63EE6FF05F"/>
     <w:rsid w:val="00794E29"/>
   </w:style>
-  <w:style w:type="paragraph" w:customStyle="1" w:styleId="B9934B189092420DAC1FC529FA10C8EC">
-    <w:name w:val="B9934B189092420DAC1FC529FA10C8EC"/>
-    <w:rsid w:val="00794E29"/>
-  </w:style>
 </w:styles>
 </file>
 

</xml_diff>

<commit_message>
uzupełnienie dokumentacji o polecenia ping i pong
</commit_message>
<xml_diff>
--- a/doc/doc.docx
+++ b/doc/doc.docx
@@ -931,7 +931,7 @@
                 <w:noProof/>
                 <w:webHidden/>
               </w:rPr>
-              <w:t>9</w:t>
+              <w:t>10</w:t>
             </w:r>
             <w:r>
               <w:rPr>
@@ -1862,6 +1862,12 @@
       <w:proofErr w:type="spellEnd"/>
     </w:p>
     <w:p>
+      <w:pPr>
+        <w:rPr>
+          <w:i/>
+          <w:iCs/>
+        </w:rPr>
+      </w:pPr>
       <w:r>
         <w:t xml:space="preserve">Program obsługuje komendy </w:t>
       </w:r>
@@ -1882,24 +1888,243 @@
       </w:r>
       <w:r>
         <w:t xml:space="preserve">. </w:t>
+      </w:r>
+      <w:r>
+        <w:t xml:space="preserve">Po wpisaniu komendy ping, wysyłamy wiadomość </w:t>
+      </w:r>
+      <w:r>
+        <w:rPr>
+          <w:b/>
+          <w:bCs/>
+          <w:i/>
+          <w:iCs/>
+        </w:rPr>
+        <w:t>ping</w:t>
+      </w:r>
+      <w:r>
+        <w:t xml:space="preserve"> do jednego ze znanych hostów. Wiadomość </w:t>
+      </w:r>
+      <w:r>
+        <w:rPr>
+          <w:b/>
+          <w:bCs/>
+          <w:i/>
+          <w:iCs/>
+        </w:rPr>
+        <w:t>ping</w:t>
+      </w:r>
+      <w:r>
+        <w:t xml:space="preserve"> zawiera losową liczbę typu </w:t>
+      </w:r>
+      <w:proofErr w:type="spellStart"/>
+      <w:r>
+        <w:rPr>
+          <w:i/>
+          <w:iCs/>
+        </w:rPr>
+        <w:t>long</w:t>
+      </w:r>
+      <w:proofErr w:type="spellEnd"/>
+      <w:r>
+        <w:t xml:space="preserve">. W odpowiedzi dostajemy wiadomość </w:t>
+      </w:r>
+      <w:r>
+        <w:rPr>
+          <w:b/>
+          <w:bCs/>
+          <w:i/>
+          <w:iCs/>
+        </w:rPr>
+        <w:t>pong</w:t>
+      </w:r>
+      <w:r>
+        <w:t xml:space="preserve"> która również zawiera liczbę losową, ale wygenerowaną z liczby wysłanej w ping. Komenda ta standardowo używana jest do sprawdzania aktywności połączenia z danym </w:t>
+      </w:r>
+      <w:proofErr w:type="spellStart"/>
+      <w:r>
+        <w:t>peerem</w:t>
+      </w:r>
+      <w:proofErr w:type="spellEnd"/>
+      <w:r>
+        <w:t xml:space="preserve"> i wysyłana jest co 0.5-3 godzin. Błąd TCP oznacza, że połączenie nie jest już nawiązane. W programie zakodowano również, automatyczne odpowiadanie na </w:t>
+      </w:r>
+      <w:r>
+        <w:rPr>
+          <w:b/>
+          <w:bCs/>
+          <w:i/>
+          <w:iCs/>
+        </w:rPr>
+        <w:t>ping</w:t>
+      </w:r>
+      <w:r>
+        <w:t xml:space="preserve"> </w:t>
+      </w:r>
+      <w:r>
+        <w:t>–</w:t>
+      </w:r>
+      <w:r>
+        <w:t xml:space="preserve"> </w:t>
+      </w:r>
+      <w:r>
+        <w:rPr>
+          <w:b/>
+          <w:bCs/>
+          <w:i/>
+          <w:iCs/>
+        </w:rPr>
+        <w:t>pong</w:t>
+      </w:r>
+      <w:r>
+        <w:rPr>
+          <w:i/>
+          <w:iCs/>
+        </w:rPr>
+        <w:t>iem</w:t>
+      </w:r>
+      <w:r>
+        <w:rPr>
+          <w:i/>
+          <w:iCs/>
+        </w:rPr>
+        <w:t>.</w:t>
       </w:r>
     </w:p>
     <w:p>
-      <w:pPr>
-        <w:pStyle w:val="Nagwek2"/>
-      </w:pPr>
-      <w:bookmarkStart w:id="6" w:name="_Toc62755908"/>
-      <w:r>
-        <w:t xml:space="preserve">Obsługa transakcji w systemie </w:t>
-      </w:r>
-      <w:proofErr w:type="spellStart"/>
-      <w:r>
-        <w:t>Bitcoin</w:t>
-      </w:r>
-      <w:bookmarkEnd w:id="6"/>
-      <w:proofErr w:type="spellEnd"/>
+      <w:r>
+        <w:rPr>
+          <w:noProof/>
+        </w:rPr>
+        <w:drawing>
+          <wp:inline distT="0" distB="0" distL="0" distR="0" wp14:anchorId="280CA1AA" wp14:editId="5A914D32">
+            <wp:extent cx="5760720" cy="1177925"/>
+            <wp:effectExtent l="0" t="0" r="0" b="3175"/>
+            <wp:docPr id="2" name="Obraz 2"/>
+            <wp:cNvGraphicFramePr>
+              <a:graphicFrameLocks xmlns:a="http://schemas.openxmlformats.org/drawingml/2006/main" noChangeAspect="1"/>
+            </wp:cNvGraphicFramePr>
+            <a:graphic xmlns:a="http://schemas.openxmlformats.org/drawingml/2006/main">
+              <a:graphicData uri="http://schemas.openxmlformats.org/drawingml/2006/picture">
+                <pic:pic xmlns:pic="http://schemas.openxmlformats.org/drawingml/2006/picture">
+                  <pic:nvPicPr>
+                    <pic:cNvPr id="1" name=""/>
+                    <pic:cNvPicPr/>
+                  </pic:nvPicPr>
+                  <pic:blipFill>
+                    <a:blip r:embed="rId17"/>
+                    <a:stretch>
+                      <a:fillRect/>
+                    </a:stretch>
+                  </pic:blipFill>
+                  <pic:spPr>
+                    <a:xfrm>
+                      <a:off x="0" y="0"/>
+                      <a:ext cx="5760720" cy="1177925"/>
+                    </a:xfrm>
+                    <a:prstGeom prst="rect">
+                      <a:avLst/>
+                    </a:prstGeom>
+                  </pic:spPr>
+                </pic:pic>
+              </a:graphicData>
+            </a:graphic>
+          </wp:inline>
+        </w:drawing>
+      </w:r>
     </w:p>
     <w:p>
+      <w:r>
+        <w:t>Wykonanie oznaczające nieaktywne połączenie (</w:t>
+      </w:r>
+      <w:r>
+        <w:rPr>
+          <w:i/>
+          <w:iCs/>
+        </w:rPr>
+        <w:t>brak PONG</w:t>
+      </w:r>
+      <w:r>
+        <w:t>):</w:t>
+      </w:r>
+    </w:p>
+    <w:p>
+      <w:r>
+        <w:rPr>
+          <w:noProof/>
+        </w:rPr>
+        <w:drawing>
+          <wp:anchor distT="0" distB="0" distL="114300" distR="114300" simplePos="0" relativeHeight="251658240" behindDoc="0" locked="0" layoutInCell="1" allowOverlap="1" wp14:anchorId="12CF42C8" wp14:editId="5232DC62">
+            <wp:simplePos x="0" y="0"/>
+            <wp:positionH relativeFrom="column">
+              <wp:posOffset>2882</wp:posOffset>
+            </wp:positionH>
+            <wp:positionV relativeFrom="paragraph">
+              <wp:posOffset>2442</wp:posOffset>
+            </wp:positionV>
+            <wp:extent cx="5760720" cy="714375"/>
+            <wp:effectExtent l="0" t="0" r="0" b="9525"/>
+            <wp:wrapTopAndBottom/>
+            <wp:docPr id="3" name="Obraz 3"/>
+            <wp:cNvGraphicFramePr>
+              <a:graphicFrameLocks xmlns:a="http://schemas.openxmlformats.org/drawingml/2006/main" noChangeAspect="1"/>
+            </wp:cNvGraphicFramePr>
+            <a:graphic xmlns:a="http://schemas.openxmlformats.org/drawingml/2006/main">
+              <a:graphicData uri="http://schemas.openxmlformats.org/drawingml/2006/picture">
+                <pic:pic xmlns:pic="http://schemas.openxmlformats.org/drawingml/2006/picture">
+                  <pic:nvPicPr>
+                    <pic:cNvPr id="1" name=""/>
+                    <pic:cNvPicPr/>
+                  </pic:nvPicPr>
+                  <pic:blipFill>
+                    <a:blip r:embed="rId18">
+                      <a:extLst>
+                        <a:ext uri="{28A0092B-C50C-407E-A947-70E740481C1C}">
+                          <a14:useLocalDpi xmlns:a14="http://schemas.microsoft.com/office/drawing/2010/main" val="0"/>
+                        </a:ext>
+                      </a:extLst>
+                    </a:blip>
+                    <a:stretch>
+                      <a:fillRect/>
+                    </a:stretch>
+                  </pic:blipFill>
+                  <pic:spPr>
+                    <a:xfrm>
+                      <a:off x="0" y="0"/>
+                      <a:ext cx="5760720" cy="714375"/>
+                    </a:xfrm>
+                    <a:prstGeom prst="rect">
+                      <a:avLst/>
+                    </a:prstGeom>
+                  </pic:spPr>
+                </pic:pic>
+              </a:graphicData>
+            </a:graphic>
+            <wp14:sizeRelH relativeFrom="page">
+              <wp14:pctWidth>0</wp14:pctWidth>
+            </wp14:sizeRelH>
+            <wp14:sizeRelV relativeFrom="page">
+              <wp14:pctHeight>0</wp14:pctHeight>
+            </wp14:sizeRelV>
+          </wp:anchor>
+        </w:drawing>
+      </w:r>
+    </w:p>
+    <w:p>
+      <w:pPr>
+        <w:pStyle w:val="Nagwek2"/>
+      </w:pPr>
+      <w:bookmarkStart w:id="6" w:name="_Toc62755908"/>
+      <w:r>
+        <w:t xml:space="preserve">Obsługa transakcji w systemie </w:t>
+      </w:r>
+      <w:proofErr w:type="spellStart"/>
+      <w:r>
+        <w:t>Bitcoin</w:t>
+      </w:r>
+      <w:bookmarkEnd w:id="6"/>
+      <w:proofErr w:type="spellEnd"/>
+    </w:p>
+    <w:p>
       <w:pPr>
         <w:spacing w:line="257" w:lineRule="auto"/>
         <w:rPr>
@@ -2234,10 +2459,7 @@
         <w:spacing w:line="257" w:lineRule="auto"/>
       </w:pPr>
       <w:r>
-        <w:t>obiekt bloku jest wypisywany w konsoli</w:t>
-      </w:r>
-      <w:r>
-        <w:t>.</w:t>
+        <w:t>obiekt bloku jest wypisywany w konsoli.</w:t>
       </w:r>
     </w:p>
     <w:p>
@@ -2246,6 +2468,7 @@
       </w:pPr>
       <w:bookmarkStart w:id="8" w:name="_Toc62755910"/>
       <w:r>
+        <w:lastRenderedPageBreak/>
         <w:t>Używane biblioteki</w:t>
       </w:r>
       <w:bookmarkEnd w:id="8"/>
@@ -2300,7 +2523,6 @@
       </w:pPr>
       <w:bookmarkStart w:id="9" w:name="_Toc62755911"/>
       <w:r>
-        <w:lastRenderedPageBreak/>
         <w:t>Harmonogram (wykres Gantta)</w:t>
       </w:r>
       <w:bookmarkEnd w:id="9"/>
@@ -2326,7 +2548,7 @@
                     <pic:cNvPicPr/>
                   </pic:nvPicPr>
                   <pic:blipFill>
-                    <a:blip r:embed="rId17">
+                    <a:blip r:embed="rId19">
                       <a:extLst>
                         <a:ext uri="{28A0092B-C50C-407E-A947-70E740481C1C}">
                           <a14:useLocalDpi xmlns:a14="http://schemas.microsoft.com/office/drawing/2010/main" val="0"/>
@@ -2354,8 +2576,8 @@
       </w:r>
     </w:p>
     <w:sectPr>
-      <w:headerReference w:type="default" r:id="rId18"/>
-      <w:footerReference w:type="default" r:id="rId19"/>
+      <w:headerReference w:type="default" r:id="rId20"/>
+      <w:footerReference w:type="default" r:id="rId21"/>
       <w:pgSz w:w="11906" w:h="16838"/>
       <w:pgMar w:top="1417" w:right="1417" w:bottom="1417" w:left="1417" w:header="708" w:footer="708" w:gutter="0"/>
       <w:pgNumType w:start="0"/>
@@ -3682,6 +3904,7 @@
   <w:rsids>
     <w:rsidRoot w:val="00794E29"/>
     <w:rsid w:val="001920CB"/>
+    <w:rsid w:val="00226CE9"/>
     <w:rsid w:val="00794E29"/>
     <w:rsid w:val="007F10FA"/>
     <w:rsid w:val="0096088D"/>

</xml_diff>